<commit_message>
[VM:Lili.Huang@3/30/2015 1:28:28 PM] P14423 - Added more test cases (Add User as SRMGR; Update User Rols)
git-tfs-id: [https://tfs.omnicloud.local/tfs/cco%20program/]$/eCoaching_V2;C13994
</commit_message>
<xml_diff>
--- a/Unit Test/CCO_eCoaching_UI_ManageUsers_UTD.docx
+++ b/Unit Test/CCO_eCoaching_UI_ManageUsers_UTD.docx
@@ -100,6 +100,8 @@
           <w:szCs w:val="40"/>
         </w:rPr>
       </w:pPr>
+      <w:proofErr w:type="spellStart"/>
+      <w:proofErr w:type="gramStart"/>
       <w:r>
         <w:rPr>
           <w:b/>
@@ -109,6 +111,8 @@
         </w:rPr>
         <w:t>eCoaching</w:t>
       </w:r>
+      <w:proofErr w:type="spellEnd"/>
+      <w:proofErr w:type="gramEnd"/>
       <w:r>
         <w:rPr>
           <w:b/>
@@ -487,7 +491,7 @@
                 <w:i w:val="0"/>
                 <w:sz w:val="20"/>
               </w:rPr>
-              <w:t>2</w:t>
+              <w:t>3</w:t>
             </w:r>
             <w:r>
               <w:rPr>
@@ -612,6 +616,14 @@
                 <w:sz w:val="20"/>
               </w:rPr>
             </w:pPr>
+            <w:r>
+              <w:rPr>
+                <w:rFonts w:asciiTheme="minorHAnsi" w:hAnsiTheme="minorHAnsi"/>
+                <w:i w:val="0"/>
+                <w:sz w:val="20"/>
+              </w:rPr>
+              <w:t>03/302015</w:t>
+            </w:r>
           </w:p>
         </w:tc>
         <w:tc>
@@ -630,6 +642,38 @@
                 <w:rFonts w:asciiTheme="minorHAnsi" w:hAnsiTheme="minorHAnsi"/>
               </w:rPr>
             </w:pPr>
+            <w:r>
+              <w:rPr>
+                <w:rFonts w:asciiTheme="minorHAnsi" w:hAnsiTheme="minorHAnsi"/>
+              </w:rPr>
+              <w:t>P14423 – Create new test cases:</w:t>
+            </w:r>
+          </w:p>
+          <w:p>
+            <w:pPr>
+              <w:rPr>
+                <w:rFonts w:asciiTheme="minorHAnsi" w:hAnsiTheme="minorHAnsi"/>
+              </w:rPr>
+            </w:pPr>
+            <w:r>
+              <w:rPr>
+                <w:rFonts w:asciiTheme="minorHAnsi" w:hAnsiTheme="minorHAnsi"/>
+              </w:rPr>
+              <w:t xml:space="preserve"> ECUIMU2 – add users as SRMGR</w:t>
+            </w:r>
+          </w:p>
+          <w:p>
+            <w:pPr>
+              <w:rPr>
+                <w:rFonts w:asciiTheme="minorHAnsi" w:hAnsiTheme="minorHAnsi"/>
+              </w:rPr>
+            </w:pPr>
+            <w:r>
+              <w:rPr>
+                <w:rFonts w:asciiTheme="minorHAnsi" w:hAnsiTheme="minorHAnsi"/>
+              </w:rPr>
+              <w:t xml:space="preserve"> ECUIMU3 – update users’ role to SRMGR and vice versa</w:t>
+            </w:r>
           </w:p>
         </w:tc>
         <w:tc>
@@ -652,6 +696,14 @@
                 <w:sz w:val="20"/>
               </w:rPr>
             </w:pPr>
+            <w:r>
+              <w:rPr>
+                <w:rFonts w:asciiTheme="minorHAnsi" w:hAnsiTheme="minorHAnsi"/>
+                <w:i w:val="0"/>
+                <w:sz w:val="20"/>
+              </w:rPr>
+              <w:t>Lili Huang</w:t>
+            </w:r>
           </w:p>
         </w:tc>
       </w:tr>
@@ -755,12 +807,14 @@
               </w:rPr>
               <w:t xml:space="preserve"> for the </w:t>
             </w:r>
+            <w:proofErr w:type="spellStart"/>
             <w:r>
               <w:rPr>
                 <w:rFonts w:asciiTheme="minorHAnsi" w:hAnsiTheme="minorHAnsi"/>
               </w:rPr>
               <w:t>eCoaching</w:t>
             </w:r>
+            <w:proofErr w:type="spellEnd"/>
             <w:r>
               <w:rPr>
                 <w:rFonts w:asciiTheme="minorHAnsi" w:hAnsiTheme="minorHAnsi"/>
@@ -859,12 +913,14 @@
               </w:rPr>
               <w:t xml:space="preserve"> </w:t>
             </w:r>
+            <w:proofErr w:type="spellStart"/>
             <w:r>
               <w:rPr>
                 <w:rFonts w:asciiTheme="minorHAnsi" w:eastAsia="MS Mincho" w:hAnsiTheme="minorHAnsi"/>
               </w:rPr>
               <w:t>eCoaching</w:t>
             </w:r>
+            <w:proofErr w:type="spellEnd"/>
             <w:r>
               <w:rPr>
                 <w:rFonts w:asciiTheme="minorHAnsi" w:eastAsia="MS Mincho" w:hAnsiTheme="minorHAnsi"/>
@@ -1253,6 +1309,18 @@
                 <w:rFonts w:asciiTheme="minorHAnsi" w:hAnsiTheme="minorHAnsi"/>
               </w:rPr>
             </w:pPr>
+            <w:r>
+              <w:rPr>
+                <w:rFonts w:asciiTheme="minorHAnsi" w:hAnsiTheme="minorHAnsi"/>
+              </w:rPr>
+              <w:t>Add N</w:t>
+            </w:r>
+            <w:r>
+              <w:rPr>
+                <w:rFonts w:asciiTheme="minorHAnsi" w:hAnsiTheme="minorHAnsi"/>
+              </w:rPr>
+              <w:t>ew Access Role “SRMGR”.</w:t>
+            </w:r>
           </w:p>
         </w:tc>
       </w:tr>
@@ -1479,7 +1547,6 @@
           <w:p>
             <w:pPr>
               <w:pStyle w:val="CSETableText"/>
-              <w:ind w:left="159"/>
               <w:rPr>
                 <w:rFonts w:asciiTheme="minorHAnsi" w:hAnsiTheme="minorHAnsi"/>
                 <w:bCs/>
@@ -1697,7 +1764,15 @@
                 <w:bCs/>
                 <w:szCs w:val="20"/>
               </w:rPr>
-              <w:t>Select Dropdown List  “Access Role”;</w:t>
+              <w:t>Select</w:t>
+            </w:r>
+            <w:r>
+              <w:rPr>
+                <w:rFonts w:asciiTheme="minorHAnsi" w:hAnsiTheme="minorHAnsi"/>
+                <w:bCs/>
+                <w:szCs w:val="20"/>
+              </w:rPr>
+              <w:t xml:space="preserve"> Dropdown List  “Access Role”</w:t>
             </w:r>
           </w:p>
           <w:p>
@@ -1791,8 +1866,6 @@
                 <w:i/>
               </w:rPr>
             </w:pPr>
-            <w:bookmarkStart w:id="15" w:name="_GoBack"/>
-            <w:bookmarkEnd w:id="15"/>
           </w:p>
         </w:tc>
       </w:tr>
@@ -1803,6 +1876,2158 @@
           <w:sz w:val="18"/>
         </w:rPr>
       </w:pPr>
+    </w:p>
+    <w:p>
+      <w:pPr>
+        <w:overflowPunct/>
+        <w:autoSpaceDE/>
+        <w:autoSpaceDN/>
+        <w:adjustRightInd/>
+        <w:textAlignment w:val="auto"/>
+        <w:rPr>
+          <w:sz w:val="18"/>
+        </w:rPr>
+      </w:pPr>
+      <w:r>
+        <w:rPr>
+          <w:sz w:val="18"/>
+        </w:rPr>
+        <w:br w:type="page"/>
+      </w:r>
+    </w:p>
+    <w:p>
+      <w:pPr>
+        <w:rPr>
+          <w:sz w:val="18"/>
+        </w:rPr>
+      </w:pPr>
+    </w:p>
+    <w:p>
+      <w:pPr>
+        <w:rPr>
+          <w:sz w:val="18"/>
+        </w:rPr>
+      </w:pPr>
+    </w:p>
+    <w:tbl>
+      <w:tblPr>
+        <w:tblW w:w="0" w:type="auto"/>
+        <w:tblInd w:w="-612" w:type="dxa"/>
+        <w:tblBorders>
+          <w:top w:val="single" w:sz="4" w:space="0" w:color="auto"/>
+          <w:left w:val="single" w:sz="4" w:space="0" w:color="auto"/>
+          <w:bottom w:val="single" w:sz="4" w:space="0" w:color="auto"/>
+          <w:right w:val="single" w:sz="4" w:space="0" w:color="auto"/>
+          <w:insideH w:val="single" w:sz="4" w:space="0" w:color="auto"/>
+          <w:insideV w:val="single" w:sz="4" w:space="0" w:color="auto"/>
+        </w:tblBorders>
+        <w:tblLayout w:type="fixed"/>
+        <w:tblLook w:val="0000" w:firstRow="0" w:lastRow="0" w:firstColumn="0" w:lastColumn="0" w:noHBand="0" w:noVBand="0"/>
+      </w:tblPr>
+      <w:tblGrid>
+        <w:gridCol w:w="2549"/>
+        <w:gridCol w:w="10455"/>
+      </w:tblGrid>
+      <w:tr>
+        <w:trPr>
+          <w:tblHeader/>
+        </w:trPr>
+        <w:tc>
+          <w:tcPr>
+            <w:tcW w:w="2549" w:type="dxa"/>
+            <w:shd w:val="solid" w:color="auto" w:fill="000000"/>
+          </w:tcPr>
+          <w:p>
+            <w:pPr>
+              <w:numPr>
+                <w:ilvl w:val="12"/>
+                <w:numId w:val="0"/>
+              </w:numPr>
+              <w:jc w:val="center"/>
+              <w:rPr>
+                <w:rFonts w:ascii="Arial" w:hAnsi="Arial"/>
+                <w:b/>
+                <w:sz w:val="18"/>
+              </w:rPr>
+            </w:pPr>
+            <w:r>
+              <w:rPr>
+                <w:rFonts w:ascii="Arial" w:hAnsi="Arial"/>
+                <w:b/>
+                <w:sz w:val="18"/>
+              </w:rPr>
+              <w:t>Item</w:t>
+            </w:r>
+          </w:p>
+        </w:tc>
+        <w:tc>
+          <w:tcPr>
+            <w:tcW w:w="10455" w:type="dxa"/>
+            <w:shd w:val="solid" w:color="auto" w:fill="000000"/>
+          </w:tcPr>
+          <w:p>
+            <w:pPr>
+              <w:numPr>
+                <w:ilvl w:val="12"/>
+                <w:numId w:val="0"/>
+              </w:numPr>
+              <w:jc w:val="center"/>
+              <w:rPr>
+                <w:rFonts w:ascii="Arial" w:hAnsi="Arial"/>
+                <w:b/>
+                <w:sz w:val="18"/>
+              </w:rPr>
+            </w:pPr>
+            <w:r>
+              <w:rPr>
+                <w:rFonts w:ascii="Arial" w:hAnsi="Arial"/>
+                <w:b/>
+                <w:sz w:val="18"/>
+              </w:rPr>
+              <w:t>Description</w:t>
+            </w:r>
+          </w:p>
+        </w:tc>
+      </w:tr>
+      <w:tr>
+        <w:tc>
+          <w:tcPr>
+            <w:tcW w:w="2549" w:type="dxa"/>
+          </w:tcPr>
+          <w:p>
+            <w:pPr>
+              <w:pStyle w:val="CommentText"/>
+              <w:numPr>
+                <w:ilvl w:val="12"/>
+                <w:numId w:val="0"/>
+              </w:numPr>
+              <w:rPr>
+                <w:rFonts w:asciiTheme="minorHAnsi" w:hAnsiTheme="minorHAnsi"/>
+              </w:rPr>
+            </w:pPr>
+            <w:r>
+              <w:rPr>
+                <w:rFonts w:asciiTheme="minorHAnsi" w:hAnsiTheme="minorHAnsi"/>
+              </w:rPr>
+              <w:t>Test Case ID</w:t>
+            </w:r>
+          </w:p>
+        </w:tc>
+        <w:tc>
+          <w:tcPr>
+            <w:tcW w:w="10455" w:type="dxa"/>
+          </w:tcPr>
+          <w:p>
+            <w:pPr>
+              <w:rPr>
+                <w:rFonts w:asciiTheme="minorHAnsi" w:hAnsiTheme="minorHAnsi"/>
+              </w:rPr>
+            </w:pPr>
+            <w:r>
+              <w:rPr>
+                <w:rFonts w:asciiTheme="minorHAnsi" w:hAnsiTheme="minorHAnsi"/>
+              </w:rPr>
+              <w:t>ECUI</w:t>
+            </w:r>
+            <w:r>
+              <w:rPr>
+                <w:rFonts w:asciiTheme="minorHAnsi" w:hAnsiTheme="minorHAnsi"/>
+              </w:rPr>
+              <w:t>MU</w:t>
+            </w:r>
+            <w:r>
+              <w:rPr>
+                <w:rFonts w:asciiTheme="minorHAnsi" w:hAnsiTheme="minorHAnsi"/>
+              </w:rPr>
+              <w:t>2</w:t>
+            </w:r>
+          </w:p>
+        </w:tc>
+      </w:tr>
+      <w:tr>
+        <w:tc>
+          <w:tcPr>
+            <w:tcW w:w="2549" w:type="dxa"/>
+          </w:tcPr>
+          <w:p>
+            <w:pPr>
+              <w:pStyle w:val="CommentText"/>
+              <w:numPr>
+                <w:ilvl w:val="12"/>
+                <w:numId w:val="0"/>
+              </w:numPr>
+              <w:rPr>
+                <w:rFonts w:asciiTheme="minorHAnsi" w:hAnsiTheme="minorHAnsi"/>
+              </w:rPr>
+            </w:pPr>
+            <w:r>
+              <w:rPr>
+                <w:rFonts w:asciiTheme="minorHAnsi" w:hAnsiTheme="minorHAnsi"/>
+              </w:rPr>
+              <w:t>Source Description</w:t>
+            </w:r>
+          </w:p>
+        </w:tc>
+        <w:tc>
+          <w:tcPr>
+            <w:tcW w:w="10455" w:type="dxa"/>
+          </w:tcPr>
+          <w:p>
+            <w:pPr>
+              <w:rPr>
+                <w:rFonts w:asciiTheme="minorHAnsi" w:hAnsiTheme="minorHAnsi"/>
+              </w:rPr>
+            </w:pPr>
+            <w:r>
+              <w:rPr>
+                <w:rFonts w:asciiTheme="minorHAnsi" w:hAnsiTheme="minorHAnsi"/>
+              </w:rPr>
+              <w:t>New</w:t>
+            </w:r>
+          </w:p>
+        </w:tc>
+      </w:tr>
+      <w:tr>
+        <w:tc>
+          <w:tcPr>
+            <w:tcW w:w="2549" w:type="dxa"/>
+          </w:tcPr>
+          <w:p>
+            <w:pPr>
+              <w:pStyle w:val="CommentText"/>
+              <w:numPr>
+                <w:ilvl w:val="12"/>
+                <w:numId w:val="0"/>
+              </w:numPr>
+              <w:rPr>
+                <w:rFonts w:asciiTheme="minorHAnsi" w:hAnsiTheme="minorHAnsi"/>
+              </w:rPr>
+            </w:pPr>
+            <w:r>
+              <w:rPr>
+                <w:rFonts w:asciiTheme="minorHAnsi" w:hAnsiTheme="minorHAnsi"/>
+              </w:rPr>
+              <w:t>Test Location</w:t>
+            </w:r>
+          </w:p>
+        </w:tc>
+        <w:tc>
+          <w:tcPr>
+            <w:tcW w:w="10455" w:type="dxa"/>
+          </w:tcPr>
+          <w:p>
+            <w:pPr>
+              <w:rPr>
+                <w:rFonts w:asciiTheme="minorHAnsi" w:hAnsiTheme="minorHAnsi"/>
+              </w:rPr>
+            </w:pPr>
+            <w:r>
+              <w:rPr>
+                <w:rFonts w:asciiTheme="minorHAnsi" w:hAnsiTheme="minorHAnsi"/>
+              </w:rPr>
+              <w:t>https://f3420-mpmd01/ecl/default.aspx</w:t>
+            </w:r>
+          </w:p>
+        </w:tc>
+      </w:tr>
+      <w:tr>
+        <w:tc>
+          <w:tcPr>
+            <w:tcW w:w="2549" w:type="dxa"/>
+          </w:tcPr>
+          <w:p>
+            <w:pPr>
+              <w:pStyle w:val="CommentText"/>
+              <w:numPr>
+                <w:ilvl w:val="12"/>
+                <w:numId w:val="0"/>
+              </w:numPr>
+              <w:rPr>
+                <w:rFonts w:asciiTheme="minorHAnsi" w:hAnsiTheme="minorHAnsi"/>
+              </w:rPr>
+            </w:pPr>
+            <w:r>
+              <w:rPr>
+                <w:rFonts w:asciiTheme="minorHAnsi" w:hAnsiTheme="minorHAnsi"/>
+              </w:rPr>
+              <w:t>Updated File(s)</w:t>
+            </w:r>
+          </w:p>
+        </w:tc>
+        <w:tc>
+          <w:tcPr>
+            <w:tcW w:w="10455" w:type="dxa"/>
+          </w:tcPr>
+          <w:p>
+            <w:pPr>
+              <w:rPr>
+                <w:rFonts w:asciiTheme="minorHAnsi" w:hAnsiTheme="minorHAnsi"/>
+              </w:rPr>
+            </w:pPr>
+          </w:p>
+        </w:tc>
+      </w:tr>
+      <w:tr>
+        <w:tc>
+          <w:tcPr>
+            <w:tcW w:w="2549" w:type="dxa"/>
+          </w:tcPr>
+          <w:p>
+            <w:pPr>
+              <w:pStyle w:val="CommentText"/>
+              <w:numPr>
+                <w:ilvl w:val="12"/>
+                <w:numId w:val="0"/>
+              </w:numPr>
+              <w:rPr>
+                <w:rFonts w:asciiTheme="minorHAnsi" w:hAnsiTheme="minorHAnsi"/>
+              </w:rPr>
+            </w:pPr>
+            <w:r>
+              <w:rPr>
+                <w:rFonts w:asciiTheme="minorHAnsi" w:hAnsiTheme="minorHAnsi"/>
+              </w:rPr>
+              <w:t>Supporting Documentation</w:t>
+            </w:r>
+          </w:p>
+        </w:tc>
+        <w:tc>
+          <w:tcPr>
+            <w:tcW w:w="10455" w:type="dxa"/>
+          </w:tcPr>
+          <w:p>
+            <w:pPr>
+              <w:rPr>
+                <w:rFonts w:asciiTheme="minorHAnsi" w:hAnsiTheme="minorHAnsi"/>
+              </w:rPr>
+            </w:pPr>
+          </w:p>
+        </w:tc>
+      </w:tr>
+      <w:tr>
+        <w:tc>
+          <w:tcPr>
+            <w:tcW w:w="2549" w:type="dxa"/>
+          </w:tcPr>
+          <w:p>
+            <w:pPr>
+              <w:pStyle w:val="CommentText"/>
+              <w:numPr>
+                <w:ilvl w:val="12"/>
+                <w:numId w:val="0"/>
+              </w:numPr>
+              <w:rPr>
+                <w:rFonts w:asciiTheme="minorHAnsi" w:hAnsiTheme="minorHAnsi"/>
+              </w:rPr>
+            </w:pPr>
+            <w:r>
+              <w:rPr>
+                <w:rFonts w:asciiTheme="minorHAnsi" w:hAnsiTheme="minorHAnsi"/>
+              </w:rPr>
+              <w:t>Notes</w:t>
+            </w:r>
+          </w:p>
+        </w:tc>
+        <w:tc>
+          <w:tcPr>
+            <w:tcW w:w="10455" w:type="dxa"/>
+          </w:tcPr>
+          <w:p>
+            <w:pPr>
+              <w:rPr>
+                <w:rFonts w:asciiTheme="minorHAnsi" w:hAnsiTheme="minorHAnsi"/>
+              </w:rPr>
+            </w:pPr>
+            <w:r>
+              <w:rPr>
+                <w:rFonts w:asciiTheme="minorHAnsi" w:hAnsiTheme="minorHAnsi"/>
+              </w:rPr>
+              <w:t>Add New User function with access role “SRMGR”</w:t>
+            </w:r>
+          </w:p>
+        </w:tc>
+      </w:tr>
+    </w:tbl>
+    <w:p>
+      <w:pPr>
+        <w:rPr>
+          <w:sz w:val="18"/>
+        </w:rPr>
+      </w:pPr>
+    </w:p>
+    <w:p>
+      <w:pPr>
+        <w:rPr>
+          <w:sz w:val="18"/>
+        </w:rPr>
+      </w:pPr>
+    </w:p>
+    <w:p>
+      <w:pPr>
+        <w:rPr>
+          <w:sz w:val="18"/>
+        </w:rPr>
+      </w:pPr>
+    </w:p>
+    <w:p>
+      <w:pPr>
+        <w:rPr>
+          <w:sz w:val="18"/>
+        </w:rPr>
+      </w:pPr>
+    </w:p>
+    <w:p>
+      <w:pPr>
+        <w:rPr>
+          <w:sz w:val="18"/>
+        </w:rPr>
+      </w:pPr>
+    </w:p>
+    <w:p>
+      <w:pPr>
+        <w:rPr>
+          <w:sz w:val="18"/>
+        </w:rPr>
+      </w:pPr>
+    </w:p>
+    <w:tbl>
+      <w:tblPr>
+        <w:tblW w:w="13500" w:type="dxa"/>
+        <w:tblInd w:w="-612" w:type="dxa"/>
+        <w:tblBorders>
+          <w:top w:val="double" w:sz="4" w:space="0" w:color="auto"/>
+          <w:left w:val="double" w:sz="4" w:space="0" w:color="auto"/>
+          <w:bottom w:val="double" w:sz="4" w:space="0" w:color="auto"/>
+          <w:right w:val="double" w:sz="4" w:space="0" w:color="auto"/>
+          <w:insideH w:val="single" w:sz="6" w:space="0" w:color="auto"/>
+          <w:insideV w:val="single" w:sz="6" w:space="0" w:color="auto"/>
+        </w:tblBorders>
+        <w:tblLayout w:type="fixed"/>
+        <w:tblLook w:val="0000" w:firstRow="0" w:lastRow="0" w:firstColumn="0" w:lastColumn="0" w:noHBand="0" w:noVBand="0"/>
+      </w:tblPr>
+      <w:tblGrid>
+        <w:gridCol w:w="900"/>
+        <w:gridCol w:w="3960"/>
+        <w:gridCol w:w="4500"/>
+        <w:gridCol w:w="1260"/>
+        <w:gridCol w:w="2880"/>
+      </w:tblGrid>
+      <w:tr>
+        <w:trPr>
+          <w:cantSplit/>
+          <w:tblHeader/>
+        </w:trPr>
+        <w:tc>
+          <w:tcPr>
+            <w:tcW w:w="900" w:type="dxa"/>
+            <w:shd w:val="clear" w:color="auto" w:fill="A6A6A6"/>
+          </w:tcPr>
+          <w:p>
+            <w:pPr>
+              <w:pStyle w:val="Header"/>
+              <w:tabs>
+                <w:tab w:val="clear" w:pos="4320"/>
+                <w:tab w:val="clear" w:pos="8640"/>
+              </w:tabs>
+              <w:spacing w:before="40" w:after="40"/>
+              <w:jc w:val="both"/>
+              <w:rPr>
+                <w:b/>
+                <w:i/>
+              </w:rPr>
+            </w:pPr>
+            <w:r>
+              <w:rPr>
+                <w:b/>
+              </w:rPr>
+              <w:t>TEST#</w:t>
+            </w:r>
+          </w:p>
+        </w:tc>
+        <w:tc>
+          <w:tcPr>
+            <w:tcW w:w="3960" w:type="dxa"/>
+            <w:shd w:val="clear" w:color="auto" w:fill="A6A6A6"/>
+          </w:tcPr>
+          <w:p>
+            <w:pPr>
+              <w:pStyle w:val="Header"/>
+              <w:tabs>
+                <w:tab w:val="clear" w:pos="4320"/>
+                <w:tab w:val="clear" w:pos="8640"/>
+              </w:tabs>
+              <w:spacing w:before="20" w:after="20"/>
+              <w:rPr>
+                <w:b/>
+                <w:i/>
+              </w:rPr>
+            </w:pPr>
+            <w:r>
+              <w:rPr>
+                <w:b/>
+              </w:rPr>
+              <w:t>ACTION</w:t>
+            </w:r>
+          </w:p>
+        </w:tc>
+        <w:tc>
+          <w:tcPr>
+            <w:tcW w:w="4500" w:type="dxa"/>
+            <w:shd w:val="clear" w:color="auto" w:fill="A6A6A6"/>
+          </w:tcPr>
+          <w:p>
+            <w:pPr>
+              <w:pStyle w:val="Header"/>
+              <w:tabs>
+                <w:tab w:val="clear" w:pos="4320"/>
+                <w:tab w:val="clear" w:pos="8640"/>
+              </w:tabs>
+              <w:spacing w:before="40" w:after="40"/>
+              <w:rPr>
+                <w:b/>
+                <w:i/>
+              </w:rPr>
+            </w:pPr>
+            <w:r>
+              <w:rPr>
+                <w:b/>
+              </w:rPr>
+              <w:t xml:space="preserve">EXPECTED RESULTS </w:t>
+            </w:r>
+          </w:p>
+        </w:tc>
+        <w:tc>
+          <w:tcPr>
+            <w:tcW w:w="1260" w:type="dxa"/>
+            <w:shd w:val="clear" w:color="auto" w:fill="A6A6A6"/>
+          </w:tcPr>
+          <w:p>
+            <w:pPr>
+              <w:pStyle w:val="Header"/>
+              <w:tabs>
+                <w:tab w:val="clear" w:pos="4320"/>
+                <w:tab w:val="clear" w:pos="8640"/>
+              </w:tabs>
+              <w:spacing w:before="40" w:after="40"/>
+              <w:jc w:val="center"/>
+              <w:rPr>
+                <w:b/>
+                <w:i/>
+              </w:rPr>
+            </w:pPr>
+            <w:r>
+              <w:rPr>
+                <w:b/>
+              </w:rPr>
+              <w:t>RESULTS</w:t>
+            </w:r>
+          </w:p>
+          <w:p>
+            <w:pPr>
+              <w:pStyle w:val="Header"/>
+              <w:tabs>
+                <w:tab w:val="clear" w:pos="4320"/>
+                <w:tab w:val="clear" w:pos="8640"/>
+              </w:tabs>
+              <w:spacing w:before="40" w:after="40"/>
+              <w:jc w:val="center"/>
+              <w:rPr>
+                <w:b/>
+                <w:i/>
+              </w:rPr>
+            </w:pPr>
+            <w:r>
+              <w:rPr>
+                <w:b/>
+              </w:rPr>
+              <w:t>P/F/I</w:t>
+            </w:r>
+          </w:p>
+        </w:tc>
+        <w:tc>
+          <w:tcPr>
+            <w:tcW w:w="2880" w:type="dxa"/>
+            <w:shd w:val="clear" w:color="auto" w:fill="A6A6A6"/>
+          </w:tcPr>
+          <w:p>
+            <w:pPr>
+              <w:pStyle w:val="Header"/>
+              <w:tabs>
+                <w:tab w:val="clear" w:pos="4320"/>
+                <w:tab w:val="clear" w:pos="8640"/>
+              </w:tabs>
+              <w:spacing w:before="40" w:after="40"/>
+              <w:rPr>
+                <w:b/>
+                <w:i/>
+              </w:rPr>
+            </w:pPr>
+            <w:r>
+              <w:rPr>
+                <w:b/>
+              </w:rPr>
+              <w:t>COMMENTS</w:t>
+            </w:r>
+          </w:p>
+        </w:tc>
+      </w:tr>
+      <w:tr>
+        <w:trPr>
+          <w:cantSplit/>
+        </w:trPr>
+        <w:tc>
+          <w:tcPr>
+            <w:tcW w:w="900" w:type="dxa"/>
+          </w:tcPr>
+          <w:p>
+            <w:pPr>
+              <w:pStyle w:val="Header"/>
+              <w:numPr>
+                <w:ilvl w:val="0"/>
+                <w:numId w:val="44"/>
+              </w:numPr>
+              <w:tabs>
+                <w:tab w:val="clear" w:pos="4320"/>
+                <w:tab w:val="clear" w:pos="8640"/>
+              </w:tabs>
+              <w:overflowPunct/>
+              <w:autoSpaceDE/>
+              <w:autoSpaceDN/>
+              <w:adjustRightInd/>
+              <w:spacing w:before="40" w:after="40"/>
+              <w:jc w:val="both"/>
+              <w:textAlignment w:val="auto"/>
+              <w:rPr>
+                <w:i/>
+              </w:rPr>
+            </w:pPr>
+          </w:p>
+        </w:tc>
+        <w:tc>
+          <w:tcPr>
+            <w:tcW w:w="3960" w:type="dxa"/>
+          </w:tcPr>
+          <w:p>
+            <w:pPr>
+              <w:pStyle w:val="CSETableText"/>
+              <w:rPr>
+                <w:rFonts w:asciiTheme="minorHAnsi" w:hAnsiTheme="minorHAnsi"/>
+                <w:bCs/>
+                <w:szCs w:val="20"/>
+              </w:rPr>
+            </w:pPr>
+            <w:r>
+              <w:rPr>
+                <w:rFonts w:asciiTheme="minorHAnsi" w:hAnsiTheme="minorHAnsi"/>
+                <w:bCs/>
+                <w:szCs w:val="20"/>
+              </w:rPr>
+              <w:t>Select “Senior Managers” from Dropdown List “Access Role”;</w:t>
+            </w:r>
+          </w:p>
+          <w:p>
+            <w:pPr>
+              <w:pStyle w:val="CSETableText"/>
+              <w:rPr>
+                <w:rFonts w:asciiTheme="minorHAnsi" w:hAnsiTheme="minorHAnsi"/>
+                <w:bCs/>
+                <w:szCs w:val="20"/>
+              </w:rPr>
+            </w:pPr>
+            <w:r>
+              <w:rPr>
+                <w:rFonts w:asciiTheme="minorHAnsi" w:hAnsiTheme="minorHAnsi"/>
+                <w:bCs/>
+                <w:szCs w:val="20"/>
+              </w:rPr>
+              <w:t>Enter a valid user in “Add New User” textbox;</w:t>
+            </w:r>
+          </w:p>
+          <w:p>
+            <w:pPr>
+              <w:pStyle w:val="CSETableText"/>
+              <w:rPr>
+                <w:rFonts w:asciiTheme="minorHAnsi" w:hAnsiTheme="minorHAnsi"/>
+                <w:bCs/>
+                <w:szCs w:val="20"/>
+              </w:rPr>
+            </w:pPr>
+            <w:r>
+              <w:rPr>
+                <w:rFonts w:asciiTheme="minorHAnsi" w:hAnsiTheme="minorHAnsi"/>
+                <w:bCs/>
+                <w:szCs w:val="20"/>
+              </w:rPr>
+              <w:t>Click Add.</w:t>
+            </w:r>
+          </w:p>
+        </w:tc>
+        <w:tc>
+          <w:tcPr>
+            <w:tcW w:w="4500" w:type="dxa"/>
+          </w:tcPr>
+          <w:p>
+            <w:pPr>
+              <w:pStyle w:val="Header"/>
+              <w:tabs>
+                <w:tab w:val="clear" w:pos="4320"/>
+                <w:tab w:val="clear" w:pos="8640"/>
+              </w:tabs>
+              <w:spacing w:before="40" w:after="40"/>
+              <w:rPr>
+                <w:rFonts w:asciiTheme="minorHAnsi" w:hAnsiTheme="minorHAnsi"/>
+              </w:rPr>
+            </w:pPr>
+            <w:r>
+              <w:rPr>
+                <w:rFonts w:asciiTheme="minorHAnsi" w:hAnsiTheme="minorHAnsi"/>
+              </w:rPr>
+              <w:t>The user displays in the CURRENT USERS table.</w:t>
+            </w:r>
+          </w:p>
+        </w:tc>
+        <w:tc>
+          <w:tcPr>
+            <w:tcW w:w="1260" w:type="dxa"/>
+          </w:tcPr>
+          <w:p>
+            <w:pPr>
+              <w:pStyle w:val="Header"/>
+              <w:tabs>
+                <w:tab w:val="clear" w:pos="4320"/>
+                <w:tab w:val="clear" w:pos="8640"/>
+              </w:tabs>
+              <w:spacing w:before="40" w:after="40"/>
+              <w:jc w:val="center"/>
+              <w:rPr>
+                <w:i/>
+              </w:rPr>
+            </w:pPr>
+            <w:r>
+              <w:rPr>
+                <w:i/>
+              </w:rPr>
+              <w:t>P</w:t>
+            </w:r>
+          </w:p>
+        </w:tc>
+        <w:tc>
+          <w:tcPr>
+            <w:tcW w:w="2880" w:type="dxa"/>
+          </w:tcPr>
+          <w:p>
+            <w:pPr>
+              <w:pStyle w:val="Header"/>
+              <w:spacing w:before="40" w:after="40"/>
+              <w:rPr>
+                <w:i/>
+              </w:rPr>
+            </w:pPr>
+          </w:p>
+        </w:tc>
+      </w:tr>
+      <w:tr>
+        <w:trPr>
+          <w:cantSplit/>
+        </w:trPr>
+        <w:tc>
+          <w:tcPr>
+            <w:tcW w:w="900" w:type="dxa"/>
+          </w:tcPr>
+          <w:p>
+            <w:pPr>
+              <w:pStyle w:val="Header"/>
+              <w:numPr>
+                <w:ilvl w:val="0"/>
+                <w:numId w:val="44"/>
+              </w:numPr>
+              <w:tabs>
+                <w:tab w:val="clear" w:pos="4320"/>
+                <w:tab w:val="clear" w:pos="8640"/>
+              </w:tabs>
+              <w:overflowPunct/>
+              <w:autoSpaceDE/>
+              <w:autoSpaceDN/>
+              <w:adjustRightInd/>
+              <w:spacing w:before="40" w:after="40"/>
+              <w:jc w:val="both"/>
+              <w:textAlignment w:val="auto"/>
+              <w:rPr>
+                <w:i/>
+              </w:rPr>
+            </w:pPr>
+          </w:p>
+        </w:tc>
+        <w:tc>
+          <w:tcPr>
+            <w:tcW w:w="3960" w:type="dxa"/>
+          </w:tcPr>
+          <w:p>
+            <w:pPr>
+              <w:pStyle w:val="CSETableText"/>
+              <w:rPr>
+                <w:rFonts w:asciiTheme="minorHAnsi" w:hAnsiTheme="minorHAnsi"/>
+                <w:bCs/>
+                <w:szCs w:val="20"/>
+              </w:rPr>
+            </w:pPr>
+            <w:r>
+              <w:rPr>
+                <w:rFonts w:asciiTheme="minorHAnsi" w:hAnsiTheme="minorHAnsi"/>
+                <w:bCs/>
+                <w:szCs w:val="20"/>
+              </w:rPr>
+              <w:t>Select “Senior Managers” from Dropdown List “Access Role”;</w:t>
+            </w:r>
+          </w:p>
+          <w:p>
+            <w:pPr>
+              <w:pStyle w:val="CSETableText"/>
+              <w:rPr>
+                <w:rFonts w:asciiTheme="minorHAnsi" w:hAnsiTheme="minorHAnsi"/>
+                <w:bCs/>
+                <w:szCs w:val="20"/>
+              </w:rPr>
+            </w:pPr>
+            <w:r>
+              <w:rPr>
+                <w:rFonts w:asciiTheme="minorHAnsi" w:hAnsiTheme="minorHAnsi"/>
+                <w:bCs/>
+                <w:szCs w:val="20"/>
+              </w:rPr>
+              <w:t>Enter an invalid user in “Add New User” textbox;</w:t>
+            </w:r>
+          </w:p>
+          <w:p>
+            <w:pPr>
+              <w:pStyle w:val="CSETableText"/>
+              <w:rPr>
+                <w:rFonts w:asciiTheme="minorHAnsi" w:hAnsiTheme="minorHAnsi"/>
+                <w:bCs/>
+                <w:szCs w:val="20"/>
+              </w:rPr>
+            </w:pPr>
+            <w:r>
+              <w:rPr>
+                <w:rFonts w:asciiTheme="minorHAnsi" w:hAnsiTheme="minorHAnsi"/>
+                <w:bCs/>
+                <w:szCs w:val="20"/>
+              </w:rPr>
+              <w:t>Click Add.</w:t>
+            </w:r>
+          </w:p>
+        </w:tc>
+        <w:tc>
+          <w:tcPr>
+            <w:tcW w:w="4500" w:type="dxa"/>
+          </w:tcPr>
+          <w:p>
+            <w:pPr>
+              <w:pStyle w:val="Header"/>
+              <w:tabs>
+                <w:tab w:val="clear" w:pos="4320"/>
+                <w:tab w:val="clear" w:pos="8640"/>
+              </w:tabs>
+              <w:spacing w:before="40" w:after="40"/>
+              <w:rPr>
+                <w:rFonts w:asciiTheme="minorHAnsi" w:hAnsiTheme="minorHAnsi"/>
+              </w:rPr>
+            </w:pPr>
+            <w:r>
+              <w:rPr>
+                <w:rFonts w:asciiTheme="minorHAnsi" w:hAnsiTheme="minorHAnsi"/>
+              </w:rPr>
+              <w:t>Error message “Requested user [user] is not a valid user” displays.</w:t>
+            </w:r>
+          </w:p>
+          <w:p>
+            <w:pPr>
+              <w:pStyle w:val="Header"/>
+              <w:tabs>
+                <w:tab w:val="clear" w:pos="4320"/>
+                <w:tab w:val="clear" w:pos="8640"/>
+              </w:tabs>
+              <w:spacing w:before="40" w:after="40"/>
+              <w:rPr>
+                <w:rFonts w:asciiTheme="minorHAnsi" w:hAnsiTheme="minorHAnsi"/>
+              </w:rPr>
+            </w:pPr>
+            <w:r>
+              <w:rPr>
+                <w:rFonts w:asciiTheme="minorHAnsi" w:hAnsiTheme="minorHAnsi"/>
+              </w:rPr>
+              <w:t>The user doesn’t display in the CURRENT USERS table.</w:t>
+            </w:r>
+          </w:p>
+        </w:tc>
+        <w:tc>
+          <w:tcPr>
+            <w:tcW w:w="1260" w:type="dxa"/>
+          </w:tcPr>
+          <w:p>
+            <w:pPr>
+              <w:pStyle w:val="Header"/>
+              <w:tabs>
+                <w:tab w:val="clear" w:pos="4320"/>
+                <w:tab w:val="clear" w:pos="8640"/>
+              </w:tabs>
+              <w:spacing w:before="40" w:after="40"/>
+              <w:jc w:val="center"/>
+              <w:rPr>
+                <w:i/>
+              </w:rPr>
+            </w:pPr>
+            <w:r>
+              <w:rPr>
+                <w:i/>
+              </w:rPr>
+              <w:t>P</w:t>
+            </w:r>
+          </w:p>
+        </w:tc>
+        <w:tc>
+          <w:tcPr>
+            <w:tcW w:w="2880" w:type="dxa"/>
+          </w:tcPr>
+          <w:p>
+            <w:pPr>
+              <w:pStyle w:val="Header"/>
+              <w:spacing w:before="40" w:after="40"/>
+              <w:rPr>
+                <w:i/>
+              </w:rPr>
+            </w:pPr>
+          </w:p>
+        </w:tc>
+      </w:tr>
+    </w:tbl>
+    <w:p>
+      <w:pPr>
+        <w:rPr>
+          <w:sz w:val="18"/>
+        </w:rPr>
+      </w:pPr>
+    </w:p>
+    <w:p>
+      <w:pPr>
+        <w:overflowPunct/>
+        <w:autoSpaceDE/>
+        <w:autoSpaceDN/>
+        <w:adjustRightInd/>
+        <w:textAlignment w:val="auto"/>
+        <w:rPr>
+          <w:sz w:val="18"/>
+        </w:rPr>
+      </w:pPr>
+      <w:r>
+        <w:rPr>
+          <w:sz w:val="18"/>
+        </w:rPr>
+        <w:br w:type="page"/>
+      </w:r>
+    </w:p>
+    <w:tbl>
+      <w:tblPr>
+        <w:tblW w:w="0" w:type="auto"/>
+        <w:tblInd w:w="-612" w:type="dxa"/>
+        <w:tblBorders>
+          <w:top w:val="single" w:sz="4" w:space="0" w:color="auto"/>
+          <w:left w:val="single" w:sz="4" w:space="0" w:color="auto"/>
+          <w:bottom w:val="single" w:sz="4" w:space="0" w:color="auto"/>
+          <w:right w:val="single" w:sz="4" w:space="0" w:color="auto"/>
+          <w:insideH w:val="single" w:sz="4" w:space="0" w:color="auto"/>
+          <w:insideV w:val="single" w:sz="4" w:space="0" w:color="auto"/>
+        </w:tblBorders>
+        <w:tblLayout w:type="fixed"/>
+        <w:tblLook w:val="0000" w:firstRow="0" w:lastRow="0" w:firstColumn="0" w:lastColumn="0" w:noHBand="0" w:noVBand="0"/>
+      </w:tblPr>
+      <w:tblGrid>
+        <w:gridCol w:w="2549"/>
+        <w:gridCol w:w="10455"/>
+      </w:tblGrid>
+      <w:tr>
+        <w:trPr>
+          <w:tblHeader/>
+        </w:trPr>
+        <w:tc>
+          <w:tcPr>
+            <w:tcW w:w="2549" w:type="dxa"/>
+            <w:shd w:val="solid" w:color="auto" w:fill="000000"/>
+          </w:tcPr>
+          <w:p>
+            <w:pPr>
+              <w:numPr>
+                <w:ilvl w:val="12"/>
+                <w:numId w:val="0"/>
+              </w:numPr>
+              <w:jc w:val="center"/>
+              <w:rPr>
+                <w:rFonts w:ascii="Arial" w:hAnsi="Arial"/>
+                <w:b/>
+                <w:sz w:val="18"/>
+              </w:rPr>
+            </w:pPr>
+            <w:r>
+              <w:rPr>
+                <w:rFonts w:ascii="Arial" w:hAnsi="Arial"/>
+                <w:b/>
+                <w:sz w:val="18"/>
+              </w:rPr>
+              <w:lastRenderedPageBreak/>
+              <w:t>Item</w:t>
+            </w:r>
+          </w:p>
+        </w:tc>
+        <w:tc>
+          <w:tcPr>
+            <w:tcW w:w="10455" w:type="dxa"/>
+            <w:shd w:val="solid" w:color="auto" w:fill="000000"/>
+          </w:tcPr>
+          <w:p>
+            <w:pPr>
+              <w:numPr>
+                <w:ilvl w:val="12"/>
+                <w:numId w:val="0"/>
+              </w:numPr>
+              <w:jc w:val="center"/>
+              <w:rPr>
+                <w:rFonts w:ascii="Arial" w:hAnsi="Arial"/>
+                <w:b/>
+                <w:sz w:val="18"/>
+              </w:rPr>
+            </w:pPr>
+            <w:r>
+              <w:rPr>
+                <w:rFonts w:ascii="Arial" w:hAnsi="Arial"/>
+                <w:b/>
+                <w:sz w:val="18"/>
+              </w:rPr>
+              <w:t>Description</w:t>
+            </w:r>
+          </w:p>
+        </w:tc>
+      </w:tr>
+      <w:tr>
+        <w:tc>
+          <w:tcPr>
+            <w:tcW w:w="2549" w:type="dxa"/>
+          </w:tcPr>
+          <w:p>
+            <w:pPr>
+              <w:pStyle w:val="CommentText"/>
+              <w:numPr>
+                <w:ilvl w:val="12"/>
+                <w:numId w:val="0"/>
+              </w:numPr>
+              <w:rPr>
+                <w:rFonts w:asciiTheme="minorHAnsi" w:hAnsiTheme="minorHAnsi"/>
+              </w:rPr>
+            </w:pPr>
+            <w:r>
+              <w:rPr>
+                <w:rFonts w:asciiTheme="minorHAnsi" w:hAnsiTheme="minorHAnsi"/>
+              </w:rPr>
+              <w:t>Test Case ID</w:t>
+            </w:r>
+          </w:p>
+        </w:tc>
+        <w:tc>
+          <w:tcPr>
+            <w:tcW w:w="10455" w:type="dxa"/>
+          </w:tcPr>
+          <w:p>
+            <w:pPr>
+              <w:rPr>
+                <w:rFonts w:asciiTheme="minorHAnsi" w:hAnsiTheme="minorHAnsi"/>
+              </w:rPr>
+            </w:pPr>
+            <w:r>
+              <w:rPr>
+                <w:rFonts w:asciiTheme="minorHAnsi" w:hAnsiTheme="minorHAnsi"/>
+              </w:rPr>
+              <w:t>ECUI</w:t>
+            </w:r>
+            <w:r>
+              <w:rPr>
+                <w:rFonts w:asciiTheme="minorHAnsi" w:hAnsiTheme="minorHAnsi"/>
+              </w:rPr>
+              <w:t>MU</w:t>
+            </w:r>
+            <w:r>
+              <w:rPr>
+                <w:rFonts w:asciiTheme="minorHAnsi" w:hAnsiTheme="minorHAnsi"/>
+              </w:rPr>
+              <w:t>3</w:t>
+            </w:r>
+          </w:p>
+        </w:tc>
+      </w:tr>
+      <w:tr>
+        <w:tc>
+          <w:tcPr>
+            <w:tcW w:w="2549" w:type="dxa"/>
+          </w:tcPr>
+          <w:p>
+            <w:pPr>
+              <w:pStyle w:val="CommentText"/>
+              <w:numPr>
+                <w:ilvl w:val="12"/>
+                <w:numId w:val="0"/>
+              </w:numPr>
+              <w:rPr>
+                <w:rFonts w:asciiTheme="minorHAnsi" w:hAnsiTheme="minorHAnsi"/>
+              </w:rPr>
+            </w:pPr>
+            <w:r>
+              <w:rPr>
+                <w:rFonts w:asciiTheme="minorHAnsi" w:hAnsiTheme="minorHAnsi"/>
+              </w:rPr>
+              <w:t>Source Description</w:t>
+            </w:r>
+          </w:p>
+        </w:tc>
+        <w:tc>
+          <w:tcPr>
+            <w:tcW w:w="10455" w:type="dxa"/>
+          </w:tcPr>
+          <w:p>
+            <w:pPr>
+              <w:rPr>
+                <w:rFonts w:asciiTheme="minorHAnsi" w:hAnsiTheme="minorHAnsi"/>
+              </w:rPr>
+            </w:pPr>
+            <w:r>
+              <w:rPr>
+                <w:rFonts w:asciiTheme="minorHAnsi" w:hAnsiTheme="minorHAnsi"/>
+              </w:rPr>
+              <w:t>New</w:t>
+            </w:r>
+          </w:p>
+        </w:tc>
+      </w:tr>
+      <w:tr>
+        <w:tc>
+          <w:tcPr>
+            <w:tcW w:w="2549" w:type="dxa"/>
+          </w:tcPr>
+          <w:p>
+            <w:pPr>
+              <w:pStyle w:val="CommentText"/>
+              <w:numPr>
+                <w:ilvl w:val="12"/>
+                <w:numId w:val="0"/>
+              </w:numPr>
+              <w:rPr>
+                <w:rFonts w:asciiTheme="minorHAnsi" w:hAnsiTheme="minorHAnsi"/>
+              </w:rPr>
+            </w:pPr>
+            <w:r>
+              <w:rPr>
+                <w:rFonts w:asciiTheme="minorHAnsi" w:hAnsiTheme="minorHAnsi"/>
+              </w:rPr>
+              <w:t>Test Location</w:t>
+            </w:r>
+          </w:p>
+        </w:tc>
+        <w:tc>
+          <w:tcPr>
+            <w:tcW w:w="10455" w:type="dxa"/>
+          </w:tcPr>
+          <w:p>
+            <w:pPr>
+              <w:rPr>
+                <w:rFonts w:asciiTheme="minorHAnsi" w:hAnsiTheme="minorHAnsi"/>
+              </w:rPr>
+            </w:pPr>
+            <w:r>
+              <w:rPr>
+                <w:rFonts w:asciiTheme="minorHAnsi" w:hAnsiTheme="minorHAnsi"/>
+              </w:rPr>
+              <w:t>https://f3420-mpmd01/ecl/default.aspx</w:t>
+            </w:r>
+          </w:p>
+        </w:tc>
+      </w:tr>
+      <w:tr>
+        <w:tc>
+          <w:tcPr>
+            <w:tcW w:w="2549" w:type="dxa"/>
+          </w:tcPr>
+          <w:p>
+            <w:pPr>
+              <w:pStyle w:val="CommentText"/>
+              <w:numPr>
+                <w:ilvl w:val="12"/>
+                <w:numId w:val="0"/>
+              </w:numPr>
+              <w:rPr>
+                <w:rFonts w:asciiTheme="minorHAnsi" w:hAnsiTheme="minorHAnsi"/>
+              </w:rPr>
+            </w:pPr>
+            <w:r>
+              <w:rPr>
+                <w:rFonts w:asciiTheme="minorHAnsi" w:hAnsiTheme="minorHAnsi"/>
+              </w:rPr>
+              <w:t>Updated File(s)</w:t>
+            </w:r>
+          </w:p>
+        </w:tc>
+        <w:tc>
+          <w:tcPr>
+            <w:tcW w:w="10455" w:type="dxa"/>
+          </w:tcPr>
+          <w:p>
+            <w:pPr>
+              <w:rPr>
+                <w:rFonts w:asciiTheme="minorHAnsi" w:hAnsiTheme="minorHAnsi"/>
+              </w:rPr>
+            </w:pPr>
+          </w:p>
+        </w:tc>
+      </w:tr>
+      <w:tr>
+        <w:tc>
+          <w:tcPr>
+            <w:tcW w:w="2549" w:type="dxa"/>
+          </w:tcPr>
+          <w:p>
+            <w:pPr>
+              <w:pStyle w:val="CommentText"/>
+              <w:numPr>
+                <w:ilvl w:val="12"/>
+                <w:numId w:val="0"/>
+              </w:numPr>
+              <w:rPr>
+                <w:rFonts w:asciiTheme="minorHAnsi" w:hAnsiTheme="minorHAnsi"/>
+              </w:rPr>
+            </w:pPr>
+            <w:r>
+              <w:rPr>
+                <w:rFonts w:asciiTheme="minorHAnsi" w:hAnsiTheme="minorHAnsi"/>
+              </w:rPr>
+              <w:t>Supporting Documentation</w:t>
+            </w:r>
+          </w:p>
+        </w:tc>
+        <w:tc>
+          <w:tcPr>
+            <w:tcW w:w="10455" w:type="dxa"/>
+          </w:tcPr>
+          <w:p>
+            <w:pPr>
+              <w:rPr>
+                <w:rFonts w:asciiTheme="minorHAnsi" w:hAnsiTheme="minorHAnsi"/>
+              </w:rPr>
+            </w:pPr>
+          </w:p>
+        </w:tc>
+      </w:tr>
+      <w:tr>
+        <w:tc>
+          <w:tcPr>
+            <w:tcW w:w="2549" w:type="dxa"/>
+          </w:tcPr>
+          <w:p>
+            <w:pPr>
+              <w:pStyle w:val="CommentText"/>
+              <w:numPr>
+                <w:ilvl w:val="12"/>
+                <w:numId w:val="0"/>
+              </w:numPr>
+              <w:rPr>
+                <w:rFonts w:asciiTheme="minorHAnsi" w:hAnsiTheme="minorHAnsi"/>
+              </w:rPr>
+            </w:pPr>
+            <w:r>
+              <w:rPr>
+                <w:rFonts w:asciiTheme="minorHAnsi" w:hAnsiTheme="minorHAnsi"/>
+              </w:rPr>
+              <w:t>Notes</w:t>
+            </w:r>
+          </w:p>
+        </w:tc>
+        <w:tc>
+          <w:tcPr>
+            <w:tcW w:w="10455" w:type="dxa"/>
+          </w:tcPr>
+          <w:p>
+            <w:pPr>
+              <w:rPr>
+                <w:rFonts w:asciiTheme="minorHAnsi" w:hAnsiTheme="minorHAnsi"/>
+              </w:rPr>
+            </w:pPr>
+            <w:r>
+              <w:rPr>
+                <w:rFonts w:asciiTheme="minorHAnsi" w:hAnsiTheme="minorHAnsi"/>
+              </w:rPr>
+              <w:t>Update User Role</w:t>
+            </w:r>
+          </w:p>
+        </w:tc>
+      </w:tr>
+    </w:tbl>
+    <w:p>
+      <w:pPr>
+        <w:rPr>
+          <w:sz w:val="18"/>
+        </w:rPr>
+      </w:pPr>
+    </w:p>
+    <w:tbl>
+      <w:tblPr>
+        <w:tblW w:w="16380" w:type="dxa"/>
+        <w:tblInd w:w="-612" w:type="dxa"/>
+        <w:tblBorders>
+          <w:top w:val="double" w:sz="4" w:space="0" w:color="auto"/>
+          <w:left w:val="double" w:sz="4" w:space="0" w:color="auto"/>
+          <w:bottom w:val="double" w:sz="4" w:space="0" w:color="auto"/>
+          <w:right w:val="double" w:sz="4" w:space="0" w:color="auto"/>
+          <w:insideH w:val="single" w:sz="6" w:space="0" w:color="auto"/>
+          <w:insideV w:val="single" w:sz="6" w:space="0" w:color="auto"/>
+        </w:tblBorders>
+        <w:tblLayout w:type="fixed"/>
+        <w:tblLook w:val="0000" w:firstRow="0" w:lastRow="0" w:firstColumn="0" w:lastColumn="0" w:noHBand="0" w:noVBand="0"/>
+      </w:tblPr>
+      <w:tblGrid>
+        <w:gridCol w:w="900"/>
+        <w:gridCol w:w="3960"/>
+        <w:gridCol w:w="4500"/>
+        <w:gridCol w:w="1260"/>
+        <w:gridCol w:w="2880"/>
+        <w:gridCol w:w="2880"/>
+      </w:tblGrid>
+      <w:tr>
+        <w:trPr>
+          <w:gridAfter w:val="1"/>
+          <w:wAfter w:w="2880" w:type="dxa"/>
+          <w:cantSplit/>
+          <w:tblHeader/>
+        </w:trPr>
+        <w:tc>
+          <w:tcPr>
+            <w:tcW w:w="900" w:type="dxa"/>
+            <w:shd w:val="clear" w:color="auto" w:fill="A6A6A6"/>
+          </w:tcPr>
+          <w:p>
+            <w:pPr>
+              <w:pStyle w:val="Header"/>
+              <w:tabs>
+                <w:tab w:val="clear" w:pos="4320"/>
+                <w:tab w:val="clear" w:pos="8640"/>
+              </w:tabs>
+              <w:spacing w:before="40" w:after="40"/>
+              <w:jc w:val="both"/>
+              <w:rPr>
+                <w:b/>
+                <w:i/>
+              </w:rPr>
+            </w:pPr>
+            <w:r>
+              <w:rPr>
+                <w:b/>
+              </w:rPr>
+              <w:t>TEST#</w:t>
+            </w:r>
+          </w:p>
+        </w:tc>
+        <w:tc>
+          <w:tcPr>
+            <w:tcW w:w="3960" w:type="dxa"/>
+            <w:shd w:val="clear" w:color="auto" w:fill="A6A6A6"/>
+          </w:tcPr>
+          <w:p>
+            <w:pPr>
+              <w:pStyle w:val="Header"/>
+              <w:tabs>
+                <w:tab w:val="clear" w:pos="4320"/>
+                <w:tab w:val="clear" w:pos="8640"/>
+              </w:tabs>
+              <w:spacing w:before="20" w:after="20"/>
+              <w:rPr>
+                <w:b/>
+                <w:i/>
+              </w:rPr>
+            </w:pPr>
+            <w:r>
+              <w:rPr>
+                <w:b/>
+              </w:rPr>
+              <w:t>ACTION</w:t>
+            </w:r>
+          </w:p>
+        </w:tc>
+        <w:tc>
+          <w:tcPr>
+            <w:tcW w:w="4500" w:type="dxa"/>
+            <w:shd w:val="clear" w:color="auto" w:fill="A6A6A6"/>
+          </w:tcPr>
+          <w:p>
+            <w:pPr>
+              <w:pStyle w:val="Header"/>
+              <w:tabs>
+                <w:tab w:val="clear" w:pos="4320"/>
+                <w:tab w:val="clear" w:pos="8640"/>
+              </w:tabs>
+              <w:spacing w:before="40" w:after="40"/>
+              <w:rPr>
+                <w:b/>
+                <w:i/>
+              </w:rPr>
+            </w:pPr>
+            <w:r>
+              <w:rPr>
+                <w:b/>
+              </w:rPr>
+              <w:t xml:space="preserve">EXPECTED RESULTS </w:t>
+            </w:r>
+          </w:p>
+        </w:tc>
+        <w:tc>
+          <w:tcPr>
+            <w:tcW w:w="1260" w:type="dxa"/>
+            <w:shd w:val="clear" w:color="auto" w:fill="A6A6A6"/>
+          </w:tcPr>
+          <w:p>
+            <w:pPr>
+              <w:pStyle w:val="Header"/>
+              <w:tabs>
+                <w:tab w:val="clear" w:pos="4320"/>
+                <w:tab w:val="clear" w:pos="8640"/>
+              </w:tabs>
+              <w:spacing w:before="40" w:after="40"/>
+              <w:jc w:val="center"/>
+              <w:rPr>
+                <w:b/>
+                <w:i/>
+              </w:rPr>
+            </w:pPr>
+            <w:r>
+              <w:rPr>
+                <w:b/>
+              </w:rPr>
+              <w:t>RESULTS</w:t>
+            </w:r>
+          </w:p>
+          <w:p>
+            <w:pPr>
+              <w:pStyle w:val="Header"/>
+              <w:tabs>
+                <w:tab w:val="clear" w:pos="4320"/>
+                <w:tab w:val="clear" w:pos="8640"/>
+              </w:tabs>
+              <w:spacing w:before="40" w:after="40"/>
+              <w:jc w:val="center"/>
+              <w:rPr>
+                <w:b/>
+                <w:i/>
+              </w:rPr>
+            </w:pPr>
+            <w:r>
+              <w:rPr>
+                <w:b/>
+              </w:rPr>
+              <w:t>P/F/I</w:t>
+            </w:r>
+          </w:p>
+        </w:tc>
+        <w:tc>
+          <w:tcPr>
+            <w:tcW w:w="2880" w:type="dxa"/>
+            <w:shd w:val="clear" w:color="auto" w:fill="A6A6A6"/>
+          </w:tcPr>
+          <w:p>
+            <w:pPr>
+              <w:pStyle w:val="Header"/>
+              <w:tabs>
+                <w:tab w:val="clear" w:pos="4320"/>
+                <w:tab w:val="clear" w:pos="8640"/>
+              </w:tabs>
+              <w:spacing w:before="40" w:after="40"/>
+              <w:rPr>
+                <w:b/>
+                <w:i/>
+              </w:rPr>
+            </w:pPr>
+            <w:r>
+              <w:rPr>
+                <w:b/>
+              </w:rPr>
+              <w:t>COMMENTS</w:t>
+            </w:r>
+          </w:p>
+        </w:tc>
+      </w:tr>
+      <w:tr>
+        <w:trPr>
+          <w:gridAfter w:val="1"/>
+          <w:wAfter w:w="2880" w:type="dxa"/>
+          <w:cantSplit/>
+        </w:trPr>
+        <w:tc>
+          <w:tcPr>
+            <w:tcW w:w="900" w:type="dxa"/>
+          </w:tcPr>
+          <w:p>
+            <w:pPr>
+              <w:pStyle w:val="Header"/>
+              <w:numPr>
+                <w:ilvl w:val="0"/>
+                <w:numId w:val="45"/>
+              </w:numPr>
+              <w:tabs>
+                <w:tab w:val="clear" w:pos="4320"/>
+                <w:tab w:val="clear" w:pos="8640"/>
+              </w:tabs>
+              <w:overflowPunct/>
+              <w:autoSpaceDE/>
+              <w:autoSpaceDN/>
+              <w:adjustRightInd/>
+              <w:spacing w:before="40" w:after="40"/>
+              <w:jc w:val="both"/>
+              <w:textAlignment w:val="auto"/>
+              <w:rPr>
+                <w:i/>
+              </w:rPr>
+            </w:pPr>
+          </w:p>
+        </w:tc>
+        <w:tc>
+          <w:tcPr>
+            <w:tcW w:w="3960" w:type="dxa"/>
+          </w:tcPr>
+          <w:p>
+            <w:pPr>
+              <w:pStyle w:val="CSETableText"/>
+              <w:rPr>
+                <w:rFonts w:asciiTheme="minorHAnsi" w:hAnsiTheme="minorHAnsi"/>
+                <w:bCs/>
+                <w:szCs w:val="20"/>
+              </w:rPr>
+            </w:pPr>
+            <w:r>
+              <w:rPr>
+                <w:rFonts w:asciiTheme="minorHAnsi" w:hAnsiTheme="minorHAnsi"/>
+                <w:bCs/>
+                <w:szCs w:val="20"/>
+              </w:rPr>
+              <w:t>Select “Historical Dashboard Exception” from Dropdown List “Access Role”;</w:t>
+            </w:r>
+          </w:p>
+          <w:p>
+            <w:pPr>
+              <w:pStyle w:val="CSETableText"/>
+              <w:rPr>
+                <w:rFonts w:asciiTheme="minorHAnsi" w:hAnsiTheme="minorHAnsi"/>
+                <w:bCs/>
+                <w:szCs w:val="20"/>
+              </w:rPr>
+            </w:pPr>
+            <w:r>
+              <w:rPr>
+                <w:rFonts w:asciiTheme="minorHAnsi" w:hAnsiTheme="minorHAnsi"/>
+                <w:bCs/>
+                <w:szCs w:val="20"/>
+              </w:rPr>
+              <w:t>Click the Edit User image for a user listed in the CURRENT USERS table;</w:t>
+            </w:r>
+          </w:p>
+          <w:p>
+            <w:pPr>
+              <w:pStyle w:val="CSETableText"/>
+              <w:rPr>
+                <w:rFonts w:asciiTheme="minorHAnsi" w:hAnsiTheme="minorHAnsi"/>
+                <w:bCs/>
+                <w:szCs w:val="20"/>
+              </w:rPr>
+            </w:pPr>
+            <w:r>
+              <w:rPr>
+                <w:rFonts w:asciiTheme="minorHAnsi" w:hAnsiTheme="minorHAnsi"/>
+                <w:bCs/>
+                <w:szCs w:val="20"/>
+              </w:rPr>
+              <w:t>Under Role column, select “SRMGR” from the dropdown list;</w:t>
+            </w:r>
+          </w:p>
+          <w:p>
+            <w:pPr>
+              <w:pStyle w:val="CSETableText"/>
+              <w:rPr>
+                <w:rFonts w:asciiTheme="minorHAnsi" w:hAnsiTheme="minorHAnsi"/>
+                <w:bCs/>
+                <w:szCs w:val="20"/>
+              </w:rPr>
+            </w:pPr>
+            <w:r>
+              <w:rPr>
+                <w:rFonts w:asciiTheme="minorHAnsi" w:hAnsiTheme="minorHAnsi"/>
+                <w:bCs/>
+                <w:szCs w:val="20"/>
+              </w:rPr>
+              <w:t>Click Update.</w:t>
+            </w:r>
+          </w:p>
+          <w:p>
+            <w:pPr>
+              <w:pStyle w:val="CSETableText"/>
+              <w:rPr>
+                <w:rFonts w:asciiTheme="minorHAnsi" w:hAnsiTheme="minorHAnsi"/>
+                <w:bCs/>
+                <w:szCs w:val="20"/>
+              </w:rPr>
+            </w:pPr>
+            <w:r>
+              <w:rPr>
+                <w:rFonts w:asciiTheme="minorHAnsi" w:hAnsiTheme="minorHAnsi"/>
+                <w:bCs/>
+                <w:szCs w:val="20"/>
+              </w:rPr>
+              <w:t>Select “Senior Managers” from Dropdown List “Access Role”;</w:t>
+            </w:r>
+          </w:p>
+        </w:tc>
+        <w:tc>
+          <w:tcPr>
+            <w:tcW w:w="4500" w:type="dxa"/>
+          </w:tcPr>
+          <w:p>
+            <w:pPr>
+              <w:pStyle w:val="Header"/>
+              <w:tabs>
+                <w:tab w:val="clear" w:pos="4320"/>
+                <w:tab w:val="clear" w:pos="8640"/>
+              </w:tabs>
+              <w:spacing w:before="40" w:after="40"/>
+              <w:rPr>
+                <w:rFonts w:asciiTheme="minorHAnsi" w:hAnsiTheme="minorHAnsi"/>
+              </w:rPr>
+            </w:pPr>
+            <w:r>
+              <w:rPr>
+                <w:rFonts w:asciiTheme="minorHAnsi" w:hAnsiTheme="minorHAnsi"/>
+              </w:rPr>
+              <w:t>The user displays in the CURRENT USERS table.</w:t>
+            </w:r>
+          </w:p>
+        </w:tc>
+        <w:tc>
+          <w:tcPr>
+            <w:tcW w:w="1260" w:type="dxa"/>
+          </w:tcPr>
+          <w:p>
+            <w:pPr>
+              <w:pStyle w:val="Header"/>
+              <w:tabs>
+                <w:tab w:val="clear" w:pos="4320"/>
+                <w:tab w:val="clear" w:pos="8640"/>
+              </w:tabs>
+              <w:spacing w:before="40" w:after="40"/>
+              <w:jc w:val="center"/>
+              <w:rPr>
+                <w:i/>
+              </w:rPr>
+            </w:pPr>
+            <w:r>
+              <w:rPr>
+                <w:i/>
+              </w:rPr>
+              <w:t>P</w:t>
+            </w:r>
+          </w:p>
+        </w:tc>
+        <w:tc>
+          <w:tcPr>
+            <w:tcW w:w="2880" w:type="dxa"/>
+          </w:tcPr>
+          <w:p>
+            <w:pPr>
+              <w:pStyle w:val="Header"/>
+              <w:spacing w:before="40" w:after="40"/>
+              <w:rPr>
+                <w:i/>
+              </w:rPr>
+            </w:pPr>
+          </w:p>
+        </w:tc>
+      </w:tr>
+      <w:tr>
+        <w:trPr>
+          <w:gridAfter w:val="1"/>
+          <w:wAfter w:w="2880" w:type="dxa"/>
+          <w:cantSplit/>
+        </w:trPr>
+        <w:tc>
+          <w:tcPr>
+            <w:tcW w:w="900" w:type="dxa"/>
+          </w:tcPr>
+          <w:p>
+            <w:pPr>
+              <w:pStyle w:val="Header"/>
+              <w:numPr>
+                <w:ilvl w:val="0"/>
+                <w:numId w:val="45"/>
+              </w:numPr>
+              <w:tabs>
+                <w:tab w:val="clear" w:pos="4320"/>
+                <w:tab w:val="clear" w:pos="8640"/>
+              </w:tabs>
+              <w:overflowPunct/>
+              <w:autoSpaceDE/>
+              <w:autoSpaceDN/>
+              <w:adjustRightInd/>
+              <w:spacing w:before="40" w:after="40"/>
+              <w:jc w:val="both"/>
+              <w:textAlignment w:val="auto"/>
+              <w:rPr>
+                <w:i/>
+              </w:rPr>
+            </w:pPr>
+          </w:p>
+        </w:tc>
+        <w:tc>
+          <w:tcPr>
+            <w:tcW w:w="3960" w:type="dxa"/>
+          </w:tcPr>
+          <w:p>
+            <w:pPr>
+              <w:pStyle w:val="CSETableText"/>
+              <w:rPr>
+                <w:rFonts w:asciiTheme="minorHAnsi" w:hAnsiTheme="minorHAnsi"/>
+                <w:bCs/>
+                <w:szCs w:val="20"/>
+              </w:rPr>
+            </w:pPr>
+            <w:r>
+              <w:rPr>
+                <w:rFonts w:asciiTheme="minorHAnsi" w:hAnsiTheme="minorHAnsi"/>
+                <w:bCs/>
+                <w:szCs w:val="20"/>
+              </w:rPr>
+              <w:t>Select “ARC CSR Users” from Dropdown List “Access Role”;</w:t>
+            </w:r>
+          </w:p>
+          <w:p>
+            <w:pPr>
+              <w:pStyle w:val="CSETableText"/>
+              <w:rPr>
+                <w:rFonts w:asciiTheme="minorHAnsi" w:hAnsiTheme="minorHAnsi"/>
+                <w:bCs/>
+                <w:szCs w:val="20"/>
+              </w:rPr>
+            </w:pPr>
+            <w:r>
+              <w:rPr>
+                <w:rFonts w:asciiTheme="minorHAnsi" w:hAnsiTheme="minorHAnsi"/>
+                <w:bCs/>
+                <w:szCs w:val="20"/>
+              </w:rPr>
+              <w:t>Click the Edit User image for a user listed in the CURRENT USERS table;</w:t>
+            </w:r>
+          </w:p>
+          <w:p>
+            <w:pPr>
+              <w:pStyle w:val="CSETableText"/>
+              <w:rPr>
+                <w:rFonts w:asciiTheme="minorHAnsi" w:hAnsiTheme="minorHAnsi"/>
+                <w:bCs/>
+                <w:szCs w:val="20"/>
+              </w:rPr>
+            </w:pPr>
+            <w:r>
+              <w:rPr>
+                <w:rFonts w:asciiTheme="minorHAnsi" w:hAnsiTheme="minorHAnsi"/>
+                <w:bCs/>
+                <w:szCs w:val="20"/>
+              </w:rPr>
+              <w:t>Under Role column, select “SRMGR” from the dropdown list;</w:t>
+            </w:r>
+          </w:p>
+          <w:p>
+            <w:pPr>
+              <w:pStyle w:val="CSETableText"/>
+              <w:rPr>
+                <w:rFonts w:asciiTheme="minorHAnsi" w:hAnsiTheme="minorHAnsi"/>
+                <w:bCs/>
+                <w:szCs w:val="20"/>
+              </w:rPr>
+            </w:pPr>
+            <w:r>
+              <w:rPr>
+                <w:rFonts w:asciiTheme="minorHAnsi" w:hAnsiTheme="minorHAnsi"/>
+                <w:bCs/>
+                <w:szCs w:val="20"/>
+              </w:rPr>
+              <w:t>Click Update.</w:t>
+            </w:r>
+          </w:p>
+          <w:p>
+            <w:pPr>
+              <w:pStyle w:val="CSETableText"/>
+              <w:rPr>
+                <w:rFonts w:asciiTheme="minorHAnsi" w:hAnsiTheme="minorHAnsi"/>
+                <w:bCs/>
+                <w:szCs w:val="20"/>
+              </w:rPr>
+            </w:pPr>
+            <w:r>
+              <w:rPr>
+                <w:rFonts w:asciiTheme="minorHAnsi" w:hAnsiTheme="minorHAnsi"/>
+                <w:bCs/>
+                <w:szCs w:val="20"/>
+              </w:rPr>
+              <w:t>Select “Senior Managers” from Dropdown List “Access Role”</w:t>
+            </w:r>
+          </w:p>
+        </w:tc>
+        <w:tc>
+          <w:tcPr>
+            <w:tcW w:w="4500" w:type="dxa"/>
+          </w:tcPr>
+          <w:p>
+            <w:pPr>
+              <w:pStyle w:val="Header"/>
+              <w:tabs>
+                <w:tab w:val="clear" w:pos="4320"/>
+                <w:tab w:val="clear" w:pos="8640"/>
+              </w:tabs>
+              <w:spacing w:before="40" w:after="40"/>
+              <w:rPr>
+                <w:rFonts w:asciiTheme="minorHAnsi" w:hAnsiTheme="minorHAnsi"/>
+              </w:rPr>
+            </w:pPr>
+            <w:r>
+              <w:rPr>
+                <w:rFonts w:asciiTheme="minorHAnsi" w:hAnsiTheme="minorHAnsi"/>
+              </w:rPr>
+              <w:t>The user displays in the CURRENT USERS table.</w:t>
+            </w:r>
+          </w:p>
+        </w:tc>
+        <w:tc>
+          <w:tcPr>
+            <w:tcW w:w="1260" w:type="dxa"/>
+          </w:tcPr>
+          <w:p>
+            <w:pPr>
+              <w:pStyle w:val="Header"/>
+              <w:tabs>
+                <w:tab w:val="clear" w:pos="4320"/>
+                <w:tab w:val="clear" w:pos="8640"/>
+              </w:tabs>
+              <w:spacing w:before="40" w:after="40"/>
+              <w:jc w:val="center"/>
+              <w:rPr>
+                <w:i/>
+              </w:rPr>
+            </w:pPr>
+            <w:r>
+              <w:rPr>
+                <w:i/>
+              </w:rPr>
+              <w:t>P</w:t>
+            </w:r>
+          </w:p>
+        </w:tc>
+        <w:tc>
+          <w:tcPr>
+            <w:tcW w:w="2880" w:type="dxa"/>
+          </w:tcPr>
+          <w:p>
+            <w:pPr>
+              <w:pStyle w:val="Header"/>
+              <w:spacing w:before="40" w:after="40"/>
+              <w:rPr>
+                <w:i/>
+              </w:rPr>
+            </w:pPr>
+          </w:p>
+        </w:tc>
+      </w:tr>
+      <w:tr>
+        <w:trPr>
+          <w:cantSplit/>
+        </w:trPr>
+        <w:tc>
+          <w:tcPr>
+            <w:tcW w:w="900" w:type="dxa"/>
+          </w:tcPr>
+          <w:p>
+            <w:pPr>
+              <w:pStyle w:val="Header"/>
+              <w:numPr>
+                <w:ilvl w:val="0"/>
+                <w:numId w:val="45"/>
+              </w:numPr>
+              <w:tabs>
+                <w:tab w:val="clear" w:pos="4320"/>
+                <w:tab w:val="clear" w:pos="8640"/>
+              </w:tabs>
+              <w:overflowPunct/>
+              <w:autoSpaceDE/>
+              <w:autoSpaceDN/>
+              <w:adjustRightInd/>
+              <w:spacing w:before="40" w:after="40"/>
+              <w:jc w:val="both"/>
+              <w:textAlignment w:val="auto"/>
+              <w:rPr>
+                <w:i/>
+              </w:rPr>
+            </w:pPr>
+          </w:p>
+        </w:tc>
+        <w:tc>
+          <w:tcPr>
+            <w:tcW w:w="3960" w:type="dxa"/>
+          </w:tcPr>
+          <w:p>
+            <w:pPr>
+              <w:pStyle w:val="CSETableText"/>
+              <w:rPr>
+                <w:rFonts w:asciiTheme="minorHAnsi" w:hAnsiTheme="minorHAnsi"/>
+                <w:bCs/>
+                <w:szCs w:val="20"/>
+              </w:rPr>
+            </w:pPr>
+            <w:r>
+              <w:rPr>
+                <w:rFonts w:asciiTheme="minorHAnsi" w:hAnsiTheme="minorHAnsi"/>
+                <w:bCs/>
+                <w:szCs w:val="20"/>
+              </w:rPr>
+              <w:t>Select “</w:t>
+            </w:r>
+            <w:r>
+              <w:rPr>
+                <w:rFonts w:asciiTheme="minorHAnsi" w:hAnsiTheme="minorHAnsi"/>
+                <w:bCs/>
+                <w:szCs w:val="20"/>
+              </w:rPr>
+              <w:t>Senior Managers</w:t>
+            </w:r>
+            <w:r>
+              <w:rPr>
+                <w:rFonts w:asciiTheme="minorHAnsi" w:hAnsiTheme="minorHAnsi"/>
+                <w:bCs/>
+                <w:szCs w:val="20"/>
+              </w:rPr>
+              <w:t>” from Dropdown List “Access Role”;</w:t>
+            </w:r>
+          </w:p>
+          <w:p>
+            <w:pPr>
+              <w:pStyle w:val="CSETableText"/>
+              <w:rPr>
+                <w:rFonts w:asciiTheme="minorHAnsi" w:hAnsiTheme="minorHAnsi"/>
+                <w:bCs/>
+                <w:szCs w:val="20"/>
+              </w:rPr>
+            </w:pPr>
+            <w:r>
+              <w:rPr>
+                <w:rFonts w:asciiTheme="minorHAnsi" w:hAnsiTheme="minorHAnsi"/>
+                <w:bCs/>
+                <w:szCs w:val="20"/>
+              </w:rPr>
+              <w:t>Click the Edit User image for a user listed in the CURRENT USERS table;</w:t>
+            </w:r>
+          </w:p>
+          <w:p>
+            <w:pPr>
+              <w:pStyle w:val="CSETableText"/>
+              <w:rPr>
+                <w:rFonts w:asciiTheme="minorHAnsi" w:hAnsiTheme="minorHAnsi"/>
+                <w:bCs/>
+                <w:szCs w:val="20"/>
+              </w:rPr>
+            </w:pPr>
+            <w:r>
+              <w:rPr>
+                <w:rFonts w:asciiTheme="minorHAnsi" w:hAnsiTheme="minorHAnsi"/>
+                <w:bCs/>
+                <w:szCs w:val="20"/>
+              </w:rPr>
+              <w:t>Under Role column, select “</w:t>
+            </w:r>
+            <w:r>
+              <w:rPr>
+                <w:rFonts w:asciiTheme="minorHAnsi" w:hAnsiTheme="minorHAnsi"/>
+                <w:bCs/>
+                <w:szCs w:val="20"/>
+              </w:rPr>
+              <w:t>ECL</w:t>
+            </w:r>
+            <w:r>
+              <w:rPr>
+                <w:rFonts w:asciiTheme="minorHAnsi" w:hAnsiTheme="minorHAnsi"/>
+                <w:bCs/>
+                <w:szCs w:val="20"/>
+              </w:rPr>
+              <w:t>” from the dropdown list;</w:t>
+            </w:r>
+          </w:p>
+          <w:p>
+            <w:pPr>
+              <w:pStyle w:val="CSETableText"/>
+              <w:rPr>
+                <w:rFonts w:asciiTheme="minorHAnsi" w:hAnsiTheme="minorHAnsi"/>
+                <w:bCs/>
+                <w:szCs w:val="20"/>
+              </w:rPr>
+            </w:pPr>
+            <w:r>
+              <w:rPr>
+                <w:rFonts w:asciiTheme="minorHAnsi" w:hAnsiTheme="minorHAnsi"/>
+                <w:bCs/>
+                <w:szCs w:val="20"/>
+              </w:rPr>
+              <w:t>Click Update.</w:t>
+            </w:r>
+          </w:p>
+          <w:p>
+            <w:pPr>
+              <w:pStyle w:val="Header"/>
+              <w:tabs>
+                <w:tab w:val="clear" w:pos="4320"/>
+                <w:tab w:val="clear" w:pos="8640"/>
+              </w:tabs>
+              <w:overflowPunct/>
+              <w:autoSpaceDE/>
+              <w:autoSpaceDN/>
+              <w:adjustRightInd/>
+              <w:spacing w:before="40" w:after="40"/>
+              <w:jc w:val="both"/>
+              <w:textAlignment w:val="auto"/>
+              <w:rPr>
+                <w:i/>
+              </w:rPr>
+            </w:pPr>
+            <w:r>
+              <w:rPr>
+                <w:rFonts w:asciiTheme="minorHAnsi" w:hAnsiTheme="minorHAnsi"/>
+                <w:bCs/>
+              </w:rPr>
+              <w:t>Select “</w:t>
+            </w:r>
+            <w:r>
+              <w:rPr>
+                <w:rFonts w:asciiTheme="minorHAnsi" w:hAnsiTheme="minorHAnsi"/>
+                <w:bCs/>
+              </w:rPr>
+              <w:t>Historical Dashboard Exception</w:t>
+            </w:r>
+            <w:r>
+              <w:rPr>
+                <w:rFonts w:asciiTheme="minorHAnsi" w:hAnsiTheme="minorHAnsi"/>
+                <w:bCs/>
+              </w:rPr>
+              <w:t>” from Dropdown List “Access Role”</w:t>
+            </w:r>
+          </w:p>
+        </w:tc>
+        <w:tc>
+          <w:tcPr>
+            <w:tcW w:w="4500" w:type="dxa"/>
+          </w:tcPr>
+          <w:p>
+            <w:pPr>
+              <w:pStyle w:val="CSETableText"/>
+              <w:rPr>
+                <w:rFonts w:asciiTheme="minorHAnsi" w:hAnsiTheme="minorHAnsi"/>
+                <w:bCs/>
+                <w:szCs w:val="20"/>
+              </w:rPr>
+            </w:pPr>
+            <w:r>
+              <w:rPr>
+                <w:rFonts w:asciiTheme="minorHAnsi" w:hAnsiTheme="minorHAnsi"/>
+                <w:bCs/>
+                <w:szCs w:val="20"/>
+              </w:rPr>
+              <w:t>The user displays in the CURRENT USERS table.</w:t>
+            </w:r>
+          </w:p>
+        </w:tc>
+        <w:tc>
+          <w:tcPr>
+            <w:tcW w:w="1260" w:type="dxa"/>
+          </w:tcPr>
+          <w:p>
+            <w:pPr>
+              <w:pStyle w:val="Header"/>
+              <w:tabs>
+                <w:tab w:val="clear" w:pos="4320"/>
+                <w:tab w:val="clear" w:pos="8640"/>
+              </w:tabs>
+              <w:spacing w:before="40" w:after="40"/>
+              <w:rPr>
+                <w:rFonts w:asciiTheme="minorHAnsi" w:hAnsiTheme="minorHAnsi"/>
+              </w:rPr>
+            </w:pPr>
+            <w:r>
+              <w:rPr>
+                <w:rFonts w:asciiTheme="minorHAnsi" w:hAnsiTheme="minorHAnsi"/>
+              </w:rPr>
+              <w:t>P</w:t>
+            </w:r>
+          </w:p>
+        </w:tc>
+        <w:tc>
+          <w:tcPr>
+            <w:tcW w:w="2880" w:type="dxa"/>
+          </w:tcPr>
+          <w:p>
+            <w:pPr>
+              <w:pStyle w:val="Header"/>
+              <w:tabs>
+                <w:tab w:val="clear" w:pos="4320"/>
+                <w:tab w:val="clear" w:pos="8640"/>
+              </w:tabs>
+              <w:spacing w:before="40" w:after="40"/>
+              <w:jc w:val="center"/>
+              <w:rPr>
+                <w:i/>
+              </w:rPr>
+            </w:pPr>
+          </w:p>
+        </w:tc>
+        <w:tc>
+          <w:tcPr>
+            <w:tcW w:w="2880" w:type="dxa"/>
+          </w:tcPr>
+          <w:p>
+            <w:pPr>
+              <w:pStyle w:val="Header"/>
+              <w:spacing w:before="40" w:after="40"/>
+              <w:rPr>
+                <w:i/>
+              </w:rPr>
+            </w:pPr>
+          </w:p>
+        </w:tc>
+      </w:tr>
+    </w:tbl>
+    <w:p>
+      <w:pPr>
+        <w:rPr>
+          <w:sz w:val="18"/>
+        </w:rPr>
+      </w:pPr>
+    </w:p>
+    <w:p>
+      <w:pPr>
+        <w:rPr>
+          <w:sz w:val="18"/>
+        </w:rPr>
+      </w:pPr>
+    </w:p>
+    <w:p>
+      <w:pPr>
+        <w:rPr>
+          <w:sz w:val="18"/>
+        </w:rPr>
+      </w:pPr>
+      <w:bookmarkStart w:id="15" w:name="_GoBack"/>
+      <w:bookmarkEnd w:id="15"/>
     </w:p>
     <w:sectPr>
       <w:headerReference w:type="default" r:id="rId10"/>
@@ -1863,7 +4088,23 @@
         <w:sz w:val="18"/>
       </w:rPr>
       <w:tab/>
-      <w:t xml:space="preserve">  eCoaching Manage Users</w:t>
+      <w:t xml:space="preserve">  </w:t>
+    </w:r>
+    <w:proofErr w:type="spellStart"/>
+    <w:r>
+      <w:rPr>
+        <w:b/>
+        <w:sz w:val="18"/>
+      </w:rPr>
+      <w:t>eCoaching</w:t>
+    </w:r>
+    <w:proofErr w:type="spellEnd"/>
+    <w:r>
+      <w:rPr>
+        <w:b/>
+        <w:sz w:val="18"/>
+      </w:rPr>
+      <w:t xml:space="preserve"> Manage Users</w:t>
     </w:r>
     <w:r>
       <w:rPr>
@@ -1965,7 +4206,7 @@
         <w:sz w:val="18"/>
         <w:szCs w:val="18"/>
       </w:rPr>
-      <w:t>4</w:t>
+      <w:t>7</w:t>
     </w:r>
     <w:r>
       <w:rPr>
@@ -2014,7 +4255,7 @@
         <w:sz w:val="18"/>
         <w:szCs w:val="18"/>
       </w:rPr>
-      <w:t>4</w:t>
+      <w:t>8</w:t>
     </w:r>
     <w:r>
       <w:rPr>
@@ -2210,7 +4451,23 @@
       <w:rPr>
         <w:sz w:val="18"/>
       </w:rPr>
-      <w:t xml:space="preserve">                                                              eCoaching Dashboard Test Plan</w:t>
+      <w:t xml:space="preserve">                                                              </w:t>
+    </w:r>
+    <w:proofErr w:type="spellStart"/>
+    <w:proofErr w:type="gramStart"/>
+    <w:r>
+      <w:rPr>
+        <w:sz w:val="18"/>
+      </w:rPr>
+      <w:t>eCoaching</w:t>
+    </w:r>
+    <w:proofErr w:type="spellEnd"/>
+    <w:proofErr w:type="gramEnd"/>
+    <w:r>
+      <w:rPr>
+        <w:sz w:val="18"/>
+      </w:rPr>
+      <w:t xml:space="preserve"> Dashboard Test Plan</w:t>
     </w:r>
     <w:r>
       <w:rPr>
@@ -3389,6 +5646,122 @@
     </w:lvl>
   </w:abstractNum>
   <w:abstractNum w:abstractNumId="10">
+    <w:nsid w:val="2B412266"/>
+    <w:multiLevelType w:val="hybridMultilevel"/>
+    <w:tmpl w:val="A0F2ED22"/>
+    <w:lvl w:ilvl="0" w:tplc="0409000F">
+      <w:start w:val="1"/>
+      <w:numFmt w:val="decimal"/>
+      <w:lvlText w:val="%1."/>
+      <w:lvlJc w:val="left"/>
+      <w:pPr>
+        <w:tabs>
+          <w:tab w:val="num" w:pos="720"/>
+        </w:tabs>
+        <w:ind w:left="720" w:hanging="360"/>
+      </w:pPr>
+    </w:lvl>
+    <w:lvl w:ilvl="1" w:tplc="4056895E">
+      <w:start w:val="1"/>
+      <w:numFmt w:val="decimal"/>
+      <w:lvlText w:val="%2."/>
+      <w:lvlJc w:val="left"/>
+      <w:pPr>
+        <w:tabs>
+          <w:tab w:val="num" w:pos="1440"/>
+        </w:tabs>
+        <w:ind w:left="1440" w:hanging="360"/>
+      </w:pPr>
+      <w:rPr>
+        <w:rFonts w:hint="default"/>
+      </w:rPr>
+    </w:lvl>
+    <w:lvl w:ilvl="2" w:tplc="0409001B" w:tentative="1">
+      <w:start w:val="1"/>
+      <w:numFmt w:val="lowerRoman"/>
+      <w:lvlText w:val="%3."/>
+      <w:lvlJc w:val="right"/>
+      <w:pPr>
+        <w:tabs>
+          <w:tab w:val="num" w:pos="2160"/>
+        </w:tabs>
+        <w:ind w:left="2160" w:hanging="180"/>
+      </w:pPr>
+    </w:lvl>
+    <w:lvl w:ilvl="3" w:tplc="0409000F" w:tentative="1">
+      <w:start w:val="1"/>
+      <w:numFmt w:val="decimal"/>
+      <w:lvlText w:val="%4."/>
+      <w:lvlJc w:val="left"/>
+      <w:pPr>
+        <w:tabs>
+          <w:tab w:val="num" w:pos="2880"/>
+        </w:tabs>
+        <w:ind w:left="2880" w:hanging="360"/>
+      </w:pPr>
+    </w:lvl>
+    <w:lvl w:ilvl="4" w:tplc="04090019" w:tentative="1">
+      <w:start w:val="1"/>
+      <w:numFmt w:val="lowerLetter"/>
+      <w:lvlText w:val="%5."/>
+      <w:lvlJc w:val="left"/>
+      <w:pPr>
+        <w:tabs>
+          <w:tab w:val="num" w:pos="3600"/>
+        </w:tabs>
+        <w:ind w:left="3600" w:hanging="360"/>
+      </w:pPr>
+    </w:lvl>
+    <w:lvl w:ilvl="5" w:tplc="0409001B" w:tentative="1">
+      <w:start w:val="1"/>
+      <w:numFmt w:val="lowerRoman"/>
+      <w:lvlText w:val="%6."/>
+      <w:lvlJc w:val="right"/>
+      <w:pPr>
+        <w:tabs>
+          <w:tab w:val="num" w:pos="4320"/>
+        </w:tabs>
+        <w:ind w:left="4320" w:hanging="180"/>
+      </w:pPr>
+    </w:lvl>
+    <w:lvl w:ilvl="6" w:tplc="0409000F" w:tentative="1">
+      <w:start w:val="1"/>
+      <w:numFmt w:val="decimal"/>
+      <w:lvlText w:val="%7."/>
+      <w:lvlJc w:val="left"/>
+      <w:pPr>
+        <w:tabs>
+          <w:tab w:val="num" w:pos="5040"/>
+        </w:tabs>
+        <w:ind w:left="5040" w:hanging="360"/>
+      </w:pPr>
+    </w:lvl>
+    <w:lvl w:ilvl="7" w:tplc="04090019" w:tentative="1">
+      <w:start w:val="1"/>
+      <w:numFmt w:val="lowerLetter"/>
+      <w:lvlText w:val="%8."/>
+      <w:lvlJc w:val="left"/>
+      <w:pPr>
+        <w:tabs>
+          <w:tab w:val="num" w:pos="5760"/>
+        </w:tabs>
+        <w:ind w:left="5760" w:hanging="360"/>
+      </w:pPr>
+    </w:lvl>
+    <w:lvl w:ilvl="8" w:tplc="0409001B" w:tentative="1">
+      <w:start w:val="1"/>
+      <w:numFmt w:val="lowerRoman"/>
+      <w:lvlText w:val="%9."/>
+      <w:lvlJc w:val="right"/>
+      <w:pPr>
+        <w:tabs>
+          <w:tab w:val="num" w:pos="6480"/>
+        </w:tabs>
+        <w:ind w:left="6480" w:hanging="180"/>
+      </w:pPr>
+    </w:lvl>
+  </w:abstractNum>
+  <w:abstractNum w:abstractNumId="11">
     <w:nsid w:val="32994D37"/>
     <w:multiLevelType w:val="hybridMultilevel"/>
     <w:tmpl w:val="A0F2ED22"/>
@@ -3504,7 +5877,7 @@
       </w:pPr>
     </w:lvl>
   </w:abstractNum>
-  <w:abstractNum w:abstractNumId="11">
+  <w:abstractNum w:abstractNumId="12">
     <w:nsid w:val="348C28FC"/>
     <w:multiLevelType w:val="hybridMultilevel"/>
     <w:tmpl w:val="A0F2ED22"/>
@@ -3620,7 +5993,7 @@
       </w:pPr>
     </w:lvl>
   </w:abstractNum>
-  <w:abstractNum w:abstractNumId="12">
+  <w:abstractNum w:abstractNumId="13">
     <w:nsid w:val="36436289"/>
     <w:multiLevelType w:val="hybridMultilevel"/>
     <w:tmpl w:val="A0F2ED22"/>
@@ -3736,7 +6109,123 @@
       </w:pPr>
     </w:lvl>
   </w:abstractNum>
-  <w:abstractNum w:abstractNumId="13">
+  <w:abstractNum w:abstractNumId="14">
+    <w:nsid w:val="37C24E10"/>
+    <w:multiLevelType w:val="hybridMultilevel"/>
+    <w:tmpl w:val="A0F2ED22"/>
+    <w:lvl w:ilvl="0" w:tplc="0409000F">
+      <w:start w:val="1"/>
+      <w:numFmt w:val="decimal"/>
+      <w:lvlText w:val="%1."/>
+      <w:lvlJc w:val="left"/>
+      <w:pPr>
+        <w:tabs>
+          <w:tab w:val="num" w:pos="720"/>
+        </w:tabs>
+        <w:ind w:left="720" w:hanging="360"/>
+      </w:pPr>
+    </w:lvl>
+    <w:lvl w:ilvl="1" w:tplc="4056895E">
+      <w:start w:val="1"/>
+      <w:numFmt w:val="decimal"/>
+      <w:lvlText w:val="%2."/>
+      <w:lvlJc w:val="left"/>
+      <w:pPr>
+        <w:tabs>
+          <w:tab w:val="num" w:pos="1440"/>
+        </w:tabs>
+        <w:ind w:left="1440" w:hanging="360"/>
+      </w:pPr>
+      <w:rPr>
+        <w:rFonts w:hint="default"/>
+      </w:rPr>
+    </w:lvl>
+    <w:lvl w:ilvl="2" w:tplc="0409001B" w:tentative="1">
+      <w:start w:val="1"/>
+      <w:numFmt w:val="lowerRoman"/>
+      <w:lvlText w:val="%3."/>
+      <w:lvlJc w:val="right"/>
+      <w:pPr>
+        <w:tabs>
+          <w:tab w:val="num" w:pos="2160"/>
+        </w:tabs>
+        <w:ind w:left="2160" w:hanging="180"/>
+      </w:pPr>
+    </w:lvl>
+    <w:lvl w:ilvl="3" w:tplc="0409000F" w:tentative="1">
+      <w:start w:val="1"/>
+      <w:numFmt w:val="decimal"/>
+      <w:lvlText w:val="%4."/>
+      <w:lvlJc w:val="left"/>
+      <w:pPr>
+        <w:tabs>
+          <w:tab w:val="num" w:pos="2880"/>
+        </w:tabs>
+        <w:ind w:left="2880" w:hanging="360"/>
+      </w:pPr>
+    </w:lvl>
+    <w:lvl w:ilvl="4" w:tplc="04090019" w:tentative="1">
+      <w:start w:val="1"/>
+      <w:numFmt w:val="lowerLetter"/>
+      <w:lvlText w:val="%5."/>
+      <w:lvlJc w:val="left"/>
+      <w:pPr>
+        <w:tabs>
+          <w:tab w:val="num" w:pos="3600"/>
+        </w:tabs>
+        <w:ind w:left="3600" w:hanging="360"/>
+      </w:pPr>
+    </w:lvl>
+    <w:lvl w:ilvl="5" w:tplc="0409001B" w:tentative="1">
+      <w:start w:val="1"/>
+      <w:numFmt w:val="lowerRoman"/>
+      <w:lvlText w:val="%6."/>
+      <w:lvlJc w:val="right"/>
+      <w:pPr>
+        <w:tabs>
+          <w:tab w:val="num" w:pos="4320"/>
+        </w:tabs>
+        <w:ind w:left="4320" w:hanging="180"/>
+      </w:pPr>
+    </w:lvl>
+    <w:lvl w:ilvl="6" w:tplc="0409000F" w:tentative="1">
+      <w:start w:val="1"/>
+      <w:numFmt w:val="decimal"/>
+      <w:lvlText w:val="%7."/>
+      <w:lvlJc w:val="left"/>
+      <w:pPr>
+        <w:tabs>
+          <w:tab w:val="num" w:pos="5040"/>
+        </w:tabs>
+        <w:ind w:left="5040" w:hanging="360"/>
+      </w:pPr>
+    </w:lvl>
+    <w:lvl w:ilvl="7" w:tplc="04090019" w:tentative="1">
+      <w:start w:val="1"/>
+      <w:numFmt w:val="lowerLetter"/>
+      <w:lvlText w:val="%8."/>
+      <w:lvlJc w:val="left"/>
+      <w:pPr>
+        <w:tabs>
+          <w:tab w:val="num" w:pos="5760"/>
+        </w:tabs>
+        <w:ind w:left="5760" w:hanging="360"/>
+      </w:pPr>
+    </w:lvl>
+    <w:lvl w:ilvl="8" w:tplc="0409001B" w:tentative="1">
+      <w:start w:val="1"/>
+      <w:numFmt w:val="lowerRoman"/>
+      <w:lvlText w:val="%9."/>
+      <w:lvlJc w:val="right"/>
+      <w:pPr>
+        <w:tabs>
+          <w:tab w:val="num" w:pos="6480"/>
+        </w:tabs>
+        <w:ind w:left="6480" w:hanging="180"/>
+      </w:pPr>
+    </w:lvl>
+  </w:abstractNum>
+  <w:abstractNum w:abstractNumId="15">
     <w:nsid w:val="37EC0EF6"/>
     <w:multiLevelType w:val="hybridMultilevel"/>
     <w:tmpl w:val="A0F2ED22"/>
@@ -3852,7 +6341,7 @@
       </w:pPr>
     </w:lvl>
   </w:abstractNum>
-  <w:abstractNum w:abstractNumId="14">
+  <w:abstractNum w:abstractNumId="16">
     <w:nsid w:val="397201A1"/>
     <w:multiLevelType w:val="hybridMultilevel"/>
     <w:tmpl w:val="A0F2ED22"/>
@@ -3968,7 +6457,7 @@
       </w:pPr>
     </w:lvl>
   </w:abstractNum>
-  <w:abstractNum w:abstractNumId="15">
+  <w:abstractNum w:abstractNumId="17">
     <w:nsid w:val="39D900A1"/>
     <w:multiLevelType w:val="hybridMultilevel"/>
     <w:tmpl w:val="D61C7028"/>
@@ -4057,7 +6546,7 @@
       </w:pPr>
     </w:lvl>
   </w:abstractNum>
-  <w:abstractNum w:abstractNumId="16">
+  <w:abstractNum w:abstractNumId="18">
     <w:nsid w:val="39DF53C4"/>
     <w:multiLevelType w:val="hybridMultilevel"/>
     <w:tmpl w:val="A0F2ED22"/>
@@ -4173,7 +6662,7 @@
       </w:pPr>
     </w:lvl>
   </w:abstractNum>
-  <w:abstractNum w:abstractNumId="17">
+  <w:abstractNum w:abstractNumId="19">
     <w:nsid w:val="3BB71708"/>
     <w:multiLevelType w:val="hybridMultilevel"/>
     <w:tmpl w:val="A0F2ED22"/>
@@ -4289,7 +6778,7 @@
       </w:pPr>
     </w:lvl>
   </w:abstractNum>
-  <w:abstractNum w:abstractNumId="18">
+  <w:abstractNum w:abstractNumId="20">
     <w:nsid w:val="3E2F47CD"/>
     <w:multiLevelType w:val="hybridMultilevel"/>
     <w:tmpl w:val="A0F2ED22"/>
@@ -4405,7 +6894,7 @@
       </w:pPr>
     </w:lvl>
   </w:abstractNum>
-  <w:abstractNum w:abstractNumId="19">
+  <w:abstractNum w:abstractNumId="21">
     <w:nsid w:val="3FB37EC8"/>
     <w:multiLevelType w:val="hybridMultilevel"/>
     <w:tmpl w:val="A0F2ED22"/>
@@ -4521,7 +7010,7 @@
       </w:pPr>
     </w:lvl>
   </w:abstractNum>
-  <w:abstractNum w:abstractNumId="20">
+  <w:abstractNum w:abstractNumId="22">
     <w:nsid w:val="45562874"/>
     <w:multiLevelType w:val="hybridMultilevel"/>
     <w:tmpl w:val="A0F2ED22"/>
@@ -4637,7 +7126,7 @@
       </w:pPr>
     </w:lvl>
   </w:abstractNum>
-  <w:abstractNum w:abstractNumId="21">
+  <w:abstractNum w:abstractNumId="23">
     <w:nsid w:val="46FC040C"/>
     <w:multiLevelType w:val="hybridMultilevel"/>
     <w:tmpl w:val="A0F2ED22"/>
@@ -4753,7 +7242,7 @@
       </w:pPr>
     </w:lvl>
   </w:abstractNum>
-  <w:abstractNum w:abstractNumId="22">
+  <w:abstractNum w:abstractNumId="24">
     <w:nsid w:val="495626B6"/>
     <w:multiLevelType w:val="hybridMultilevel"/>
     <w:tmpl w:val="A0F2ED22"/>
@@ -4869,7 +7358,7 @@
       </w:pPr>
     </w:lvl>
   </w:abstractNum>
-  <w:abstractNum w:abstractNumId="23">
+  <w:abstractNum w:abstractNumId="25">
     <w:nsid w:val="4A683DC0"/>
     <w:multiLevelType w:val="hybridMultilevel"/>
     <w:tmpl w:val="A0F2ED22"/>
@@ -4985,7 +7474,7 @@
       </w:pPr>
     </w:lvl>
   </w:abstractNum>
-  <w:abstractNum w:abstractNumId="24">
+  <w:abstractNum w:abstractNumId="26">
     <w:nsid w:val="4DAC0583"/>
     <w:multiLevelType w:val="hybridMultilevel"/>
     <w:tmpl w:val="A0F2ED22"/>
@@ -5101,7 +7590,7 @@
       </w:pPr>
     </w:lvl>
   </w:abstractNum>
-  <w:abstractNum w:abstractNumId="25">
+  <w:abstractNum w:abstractNumId="27">
     <w:nsid w:val="4E5C7770"/>
     <w:multiLevelType w:val="hybridMultilevel"/>
     <w:tmpl w:val="A0F2ED22"/>
@@ -5217,7 +7706,7 @@
       </w:pPr>
     </w:lvl>
   </w:abstractNum>
-  <w:abstractNum w:abstractNumId="26">
+  <w:abstractNum w:abstractNumId="28">
     <w:nsid w:val="4E887149"/>
     <w:multiLevelType w:val="hybridMultilevel"/>
     <w:tmpl w:val="A0F2ED22"/>
@@ -5333,7 +7822,7 @@
       </w:pPr>
     </w:lvl>
   </w:abstractNum>
-  <w:abstractNum w:abstractNumId="27">
+  <w:abstractNum w:abstractNumId="29">
     <w:nsid w:val="52FE168E"/>
     <w:multiLevelType w:val="hybridMultilevel"/>
     <w:tmpl w:val="ABDA547A"/>
@@ -5422,7 +7911,7 @@
       </w:pPr>
     </w:lvl>
   </w:abstractNum>
-  <w:abstractNum w:abstractNumId="28">
+  <w:abstractNum w:abstractNumId="30">
     <w:nsid w:val="53EF4A78"/>
     <w:multiLevelType w:val="hybridMultilevel"/>
     <w:tmpl w:val="A0F2ED22"/>
@@ -5538,7 +8027,7 @@
       </w:pPr>
     </w:lvl>
   </w:abstractNum>
-  <w:abstractNum w:abstractNumId="29">
+  <w:abstractNum w:abstractNumId="31">
     <w:nsid w:val="54B97BF2"/>
     <w:multiLevelType w:val="hybridMultilevel"/>
     <w:tmpl w:val="A0F2ED22"/>
@@ -5654,7 +8143,7 @@
       </w:pPr>
     </w:lvl>
   </w:abstractNum>
-  <w:abstractNum w:abstractNumId="30">
+  <w:abstractNum w:abstractNumId="32">
     <w:nsid w:val="56A00356"/>
     <w:multiLevelType w:val="hybridMultilevel"/>
     <w:tmpl w:val="A0F2ED22"/>
@@ -5770,7 +8259,7 @@
       </w:pPr>
     </w:lvl>
   </w:abstractNum>
-  <w:abstractNum w:abstractNumId="31">
+  <w:abstractNum w:abstractNumId="33">
     <w:nsid w:val="5869759E"/>
     <w:multiLevelType w:val="hybridMultilevel"/>
     <w:tmpl w:val="A0F2ED22"/>
@@ -5886,7 +8375,7 @@
       </w:pPr>
     </w:lvl>
   </w:abstractNum>
-  <w:abstractNum w:abstractNumId="32">
+  <w:abstractNum w:abstractNumId="34">
     <w:nsid w:val="5C3F1C94"/>
     <w:multiLevelType w:val="hybridMultilevel"/>
     <w:tmpl w:val="D61C7028"/>
@@ -5975,7 +8464,7 @@
       </w:pPr>
     </w:lvl>
   </w:abstractNum>
-  <w:abstractNum w:abstractNumId="33">
+  <w:abstractNum w:abstractNumId="35">
     <w:nsid w:val="5C434C4E"/>
     <w:multiLevelType w:val="hybridMultilevel"/>
     <w:tmpl w:val="A0F2ED22"/>
@@ -6091,7 +8580,7 @@
       </w:pPr>
     </w:lvl>
   </w:abstractNum>
-  <w:abstractNum w:abstractNumId="34">
+  <w:abstractNum w:abstractNumId="36">
     <w:nsid w:val="5D87545E"/>
     <w:multiLevelType w:val="hybridMultilevel"/>
     <w:tmpl w:val="A0F2ED22"/>
@@ -6207,7 +8696,7 @@
       </w:pPr>
     </w:lvl>
   </w:abstractNum>
-  <w:abstractNum w:abstractNumId="35">
+  <w:abstractNum w:abstractNumId="37">
     <w:nsid w:val="5F102146"/>
     <w:multiLevelType w:val="hybridMultilevel"/>
     <w:tmpl w:val="A0F2ED22"/>
@@ -6323,7 +8812,7 @@
       </w:pPr>
     </w:lvl>
   </w:abstractNum>
-  <w:abstractNum w:abstractNumId="36">
+  <w:abstractNum w:abstractNumId="38">
     <w:nsid w:val="61096510"/>
     <w:multiLevelType w:val="hybridMultilevel"/>
     <w:tmpl w:val="A0F2ED22"/>
@@ -6439,7 +8928,7 @@
       </w:pPr>
     </w:lvl>
   </w:abstractNum>
-  <w:abstractNum w:abstractNumId="37">
+  <w:abstractNum w:abstractNumId="39">
     <w:nsid w:val="61413CB3"/>
     <w:multiLevelType w:val="hybridMultilevel"/>
     <w:tmpl w:val="A0F2ED22"/>
@@ -6555,7 +9044,7 @@
       </w:pPr>
     </w:lvl>
   </w:abstractNum>
-  <w:abstractNum w:abstractNumId="38">
+  <w:abstractNum w:abstractNumId="40">
     <w:nsid w:val="618A407E"/>
     <w:multiLevelType w:val="hybridMultilevel"/>
     <w:tmpl w:val="D61C7028"/>
@@ -6644,7 +9133,7 @@
       </w:pPr>
     </w:lvl>
   </w:abstractNum>
-  <w:abstractNum w:abstractNumId="39">
+  <w:abstractNum w:abstractNumId="41">
     <w:nsid w:val="6CD03A75"/>
     <w:multiLevelType w:val="hybridMultilevel"/>
     <w:tmpl w:val="A0F2ED22"/>
@@ -6760,7 +9249,7 @@
       </w:pPr>
     </w:lvl>
   </w:abstractNum>
-  <w:abstractNum w:abstractNumId="40">
+  <w:abstractNum w:abstractNumId="42">
     <w:nsid w:val="6F7C3E2B"/>
     <w:multiLevelType w:val="hybridMultilevel"/>
     <w:tmpl w:val="A0F2ED22"/>
@@ -6876,7 +9365,7 @@
       </w:pPr>
     </w:lvl>
   </w:abstractNum>
-  <w:abstractNum w:abstractNumId="41">
+  <w:abstractNum w:abstractNumId="43">
     <w:nsid w:val="71B630D5"/>
     <w:multiLevelType w:val="hybridMultilevel"/>
     <w:tmpl w:val="A0F2ED22"/>
@@ -6992,7 +9481,7 @@
       </w:pPr>
     </w:lvl>
   </w:abstractNum>
-  <w:abstractNum w:abstractNumId="42">
+  <w:abstractNum w:abstractNumId="44">
     <w:nsid w:val="71DA7B2E"/>
     <w:multiLevelType w:val="hybridMultilevel"/>
     <w:tmpl w:val="A0F2ED22"/>
@@ -7108,74 +9597,190 @@
       </w:pPr>
     </w:lvl>
   </w:abstractNum>
+  <w:abstractNum w:abstractNumId="45">
+    <w:nsid w:val="7C7F54F0"/>
+    <w:multiLevelType w:val="hybridMultilevel"/>
+    <w:tmpl w:val="A0F2ED22"/>
+    <w:lvl w:ilvl="0" w:tplc="0409000F">
+      <w:start w:val="1"/>
+      <w:numFmt w:val="decimal"/>
+      <w:lvlText w:val="%1."/>
+      <w:lvlJc w:val="left"/>
+      <w:pPr>
+        <w:tabs>
+          <w:tab w:val="num" w:pos="720"/>
+        </w:tabs>
+        <w:ind w:left="720" w:hanging="360"/>
+      </w:pPr>
+    </w:lvl>
+    <w:lvl w:ilvl="1" w:tplc="4056895E">
+      <w:start w:val="1"/>
+      <w:numFmt w:val="decimal"/>
+      <w:lvlText w:val="%2."/>
+      <w:lvlJc w:val="left"/>
+      <w:pPr>
+        <w:tabs>
+          <w:tab w:val="num" w:pos="1440"/>
+        </w:tabs>
+        <w:ind w:left="1440" w:hanging="360"/>
+      </w:pPr>
+      <w:rPr>
+        <w:rFonts w:hint="default"/>
+      </w:rPr>
+    </w:lvl>
+    <w:lvl w:ilvl="2" w:tplc="0409001B" w:tentative="1">
+      <w:start w:val="1"/>
+      <w:numFmt w:val="lowerRoman"/>
+      <w:lvlText w:val="%3."/>
+      <w:lvlJc w:val="right"/>
+      <w:pPr>
+        <w:tabs>
+          <w:tab w:val="num" w:pos="2160"/>
+        </w:tabs>
+        <w:ind w:left="2160" w:hanging="180"/>
+      </w:pPr>
+    </w:lvl>
+    <w:lvl w:ilvl="3" w:tplc="0409000F" w:tentative="1">
+      <w:start w:val="1"/>
+      <w:numFmt w:val="decimal"/>
+      <w:lvlText w:val="%4."/>
+      <w:lvlJc w:val="left"/>
+      <w:pPr>
+        <w:tabs>
+          <w:tab w:val="num" w:pos="2880"/>
+        </w:tabs>
+        <w:ind w:left="2880" w:hanging="360"/>
+      </w:pPr>
+    </w:lvl>
+    <w:lvl w:ilvl="4" w:tplc="04090019" w:tentative="1">
+      <w:start w:val="1"/>
+      <w:numFmt w:val="lowerLetter"/>
+      <w:lvlText w:val="%5."/>
+      <w:lvlJc w:val="left"/>
+      <w:pPr>
+        <w:tabs>
+          <w:tab w:val="num" w:pos="3600"/>
+        </w:tabs>
+        <w:ind w:left="3600" w:hanging="360"/>
+      </w:pPr>
+    </w:lvl>
+    <w:lvl w:ilvl="5" w:tplc="0409001B" w:tentative="1">
+      <w:start w:val="1"/>
+      <w:numFmt w:val="lowerRoman"/>
+      <w:lvlText w:val="%6."/>
+      <w:lvlJc w:val="right"/>
+      <w:pPr>
+        <w:tabs>
+          <w:tab w:val="num" w:pos="4320"/>
+        </w:tabs>
+        <w:ind w:left="4320" w:hanging="180"/>
+      </w:pPr>
+    </w:lvl>
+    <w:lvl w:ilvl="6" w:tplc="0409000F" w:tentative="1">
+      <w:start w:val="1"/>
+      <w:numFmt w:val="decimal"/>
+      <w:lvlText w:val="%7."/>
+      <w:lvlJc w:val="left"/>
+      <w:pPr>
+        <w:tabs>
+          <w:tab w:val="num" w:pos="5040"/>
+        </w:tabs>
+        <w:ind w:left="5040" w:hanging="360"/>
+      </w:pPr>
+    </w:lvl>
+    <w:lvl w:ilvl="7" w:tplc="04090019" w:tentative="1">
+      <w:start w:val="1"/>
+      <w:numFmt w:val="lowerLetter"/>
+      <w:lvlText w:val="%8."/>
+      <w:lvlJc w:val="left"/>
+      <w:pPr>
+        <w:tabs>
+          <w:tab w:val="num" w:pos="5760"/>
+        </w:tabs>
+        <w:ind w:left="5760" w:hanging="360"/>
+      </w:pPr>
+    </w:lvl>
+    <w:lvl w:ilvl="8" w:tplc="0409001B" w:tentative="1">
+      <w:start w:val="1"/>
+      <w:numFmt w:val="lowerRoman"/>
+      <w:lvlText w:val="%9."/>
+      <w:lvlJc w:val="right"/>
+      <w:pPr>
+        <w:tabs>
+          <w:tab w:val="num" w:pos="6480"/>
+        </w:tabs>
+        <w:ind w:left="6480" w:hanging="180"/>
+      </w:pPr>
+    </w:lvl>
+  </w:abstractNum>
   <w:num w:numId="1">
-    <w:abstractNumId w:val="25"/>
+    <w:abstractNumId w:val="27"/>
   </w:num>
   <w:num w:numId="2">
-    <w:abstractNumId w:val="11"/>
+    <w:abstractNumId w:val="12"/>
   </w:num>
   <w:num w:numId="3">
-    <w:abstractNumId w:val="22"/>
+    <w:abstractNumId w:val="24"/>
   </w:num>
   <w:num w:numId="4">
-    <w:abstractNumId w:val="14"/>
+    <w:abstractNumId w:val="16"/>
   </w:num>
   <w:num w:numId="5">
-    <w:abstractNumId w:val="16"/>
+    <w:abstractNumId w:val="18"/>
   </w:num>
   <w:num w:numId="6">
     <w:abstractNumId w:val="6"/>
   </w:num>
   <w:num w:numId="7">
-    <w:abstractNumId w:val="33"/>
+    <w:abstractNumId w:val="35"/>
   </w:num>
   <w:num w:numId="8">
-    <w:abstractNumId w:val="13"/>
+    <w:abstractNumId w:val="15"/>
   </w:num>
   <w:num w:numId="9">
+    <w:abstractNumId w:val="28"/>
+  </w:num>
+  <w:num w:numId="10">
     <w:abstractNumId w:val="26"/>
   </w:num>
-  <w:num w:numId="10">
-    <w:abstractNumId w:val="24"/>
-  </w:num>
   <w:num w:numId="11">
-    <w:abstractNumId w:val="18"/>
+    <w:abstractNumId w:val="20"/>
   </w:num>
   <w:num w:numId="12">
     <w:abstractNumId w:val="4"/>
   </w:num>
   <w:num w:numId="13">
-    <w:abstractNumId w:val="35"/>
+    <w:abstractNumId w:val="37"/>
   </w:num>
   <w:num w:numId="14">
-    <w:abstractNumId w:val="29"/>
+    <w:abstractNumId w:val="31"/>
   </w:num>
   <w:num w:numId="15">
-    <w:abstractNumId w:val="37"/>
+    <w:abstractNumId w:val="39"/>
   </w:num>
   <w:num w:numId="16">
-    <w:abstractNumId w:val="34"/>
+    <w:abstractNumId w:val="36"/>
   </w:num>
   <w:num w:numId="17">
-    <w:abstractNumId w:val="40"/>
+    <w:abstractNumId w:val="42"/>
   </w:num>
   <w:num w:numId="18">
-    <w:abstractNumId w:val="28"/>
+    <w:abstractNumId w:val="30"/>
   </w:num>
   <w:num w:numId="19">
-    <w:abstractNumId w:val="10"/>
+    <w:abstractNumId w:val="11"/>
   </w:num>
   <w:num w:numId="20">
-    <w:abstractNumId w:val="31"/>
+    <w:abstractNumId w:val="33"/>
   </w:num>
   <w:num w:numId="21">
-    <w:abstractNumId w:val="20"/>
+    <w:abstractNumId w:val="22"/>
   </w:num>
   <w:num w:numId="22">
-    <w:abstractNumId w:val="23"/>
+    <w:abstractNumId w:val="25"/>
   </w:num>
   <w:num w:numId="23">
-    <w:abstractNumId w:val="39"/>
+    <w:abstractNumId w:val="41"/>
   </w:num>
   <w:num w:numId="24">
     <w:abstractNumId w:val="1"/>
@@ -7184,40 +9789,40 @@
     <w:abstractNumId w:val="5"/>
   </w:num>
   <w:num w:numId="26">
-    <w:abstractNumId w:val="41"/>
+    <w:abstractNumId w:val="43"/>
   </w:num>
   <w:num w:numId="27">
-    <w:abstractNumId w:val="30"/>
+    <w:abstractNumId w:val="32"/>
   </w:num>
   <w:num w:numId="28">
     <w:abstractNumId w:val="8"/>
   </w:num>
   <w:num w:numId="29">
+    <w:abstractNumId w:val="23"/>
+  </w:num>
+  <w:num w:numId="30">
     <w:abstractNumId w:val="21"/>
   </w:num>
-  <w:num w:numId="30">
-    <w:abstractNumId w:val="19"/>
-  </w:num>
   <w:num w:numId="31">
-    <w:abstractNumId w:val="36"/>
+    <w:abstractNumId w:val="38"/>
   </w:num>
   <w:num w:numId="32">
-    <w:abstractNumId w:val="17"/>
+    <w:abstractNumId w:val="19"/>
   </w:num>
   <w:num w:numId="33">
     <w:abstractNumId w:val="9"/>
   </w:num>
   <w:num w:numId="34">
-    <w:abstractNumId w:val="42"/>
+    <w:abstractNumId w:val="44"/>
   </w:num>
   <w:num w:numId="35">
-    <w:abstractNumId w:val="32"/>
+    <w:abstractNumId w:val="34"/>
   </w:num>
   <w:num w:numId="36">
     <w:abstractNumId w:val="3"/>
   </w:num>
   <w:num w:numId="37">
-    <w:abstractNumId w:val="27"/>
+    <w:abstractNumId w:val="29"/>
   </w:num>
   <w:num w:numId="38">
     <w:abstractNumId w:val="2"/>
@@ -7229,13 +9834,22 @@
     <w:abstractNumId w:val="0"/>
   </w:num>
   <w:num w:numId="41">
-    <w:abstractNumId w:val="15"/>
+    <w:abstractNumId w:val="17"/>
   </w:num>
   <w:num w:numId="42">
-    <w:abstractNumId w:val="12"/>
+    <w:abstractNumId w:val="13"/>
   </w:num>
   <w:num w:numId="43">
-    <w:abstractNumId w:val="38"/>
+    <w:abstractNumId w:val="40"/>
+  </w:num>
+  <w:num w:numId="44">
+    <w:abstractNumId w:val="45"/>
+  </w:num>
+  <w:num w:numId="45">
+    <w:abstractNumId w:val="14"/>
+  </w:num>
+  <w:num w:numId="46">
+    <w:abstractNumId w:val="10"/>
   </w:num>
   <w:numIdMacAtCleanup w:val="14"/>
 </w:numbering>
@@ -8945,7 +11559,7 @@
 </file>
 
 <file path=customXml/itemProps1.xml><?xml version="1.0" encoding="utf-8"?>
-<ds:datastoreItem xmlns:ds="http://schemas.openxmlformats.org/officeDocument/2006/customXml" ds:itemID="{4F6B80C6-CDE3-4D56-A64C-A587193C51E5}">
+<ds:datastoreItem xmlns:ds="http://schemas.openxmlformats.org/officeDocument/2006/customXml" ds:itemID="{46241214-5706-478B-BE4D-D302F655B760}">
   <ds:schemaRefs>
     <ds:schemaRef ds:uri="http://schemas.openxmlformats.org/officeDocument/2006/bibliography"/>
   </ds:schemaRefs>

</xml_diff>